<commit_message>
some exercise demo files
</commit_message>
<xml_diff>
--- a/myCodingJournal8-20-2015.docx
+++ b/myCodingJournal8-20-2015.docx
@@ -17534,401 +17534,2644 @@
         </w:rPr>
         <w:t xml:space="preserve">.init from ctrl of xp-training, define chart manipulation methods using only the update of chart type and chart data; then move them to detailsUtility factory. That way, the ctrl still is accessed from DetailUtility (vm in ctrls). </w:t>
       </w:r>
+    </w:p>
+    <w:p>
+      <w:pPr>
+        <w:tabs>
+          <w:tab w:val="right" w:pos="8784"/>
+        </w:tabs>
+        <w:rPr>
+          <w:rFonts w:ascii="Times New Roman" w:eastAsia="Times New Roman" w:hAnsi="Times New Roman" w:cs="Times New Roman"/>
+          <w:sz w:val="24"/>
+          <w:szCs w:val="24"/>
+        </w:rPr>
+      </w:pPr>
+      <w:r>
+        <w:rPr>
+          <w:rFonts w:ascii="Times New Roman" w:eastAsia="Times New Roman" w:hAnsi="Times New Roman" w:cs="Times New Roman"/>
+          <w:sz w:val="24"/>
+          <w:szCs w:val="24"/>
+        </w:rPr>
+        <w:t>//allow users to set sample size for the history graphs on the Process and Engineering pages</w:t>
+      </w:r>
+    </w:p>
+    <w:p>
+      <w:pPr>
+        <w:tabs>
+          <w:tab w:val="right" w:pos="8784"/>
+        </w:tabs>
+        <w:rPr>
+          <w:rFonts w:ascii="Times New Roman" w:eastAsia="Times New Roman" w:hAnsi="Times New Roman" w:cs="Times New Roman"/>
+          <w:sz w:val="24"/>
+          <w:szCs w:val="24"/>
+        </w:rPr>
+      </w:pPr>
+      <w:r>
+        <w:rPr>
+          <w:rFonts w:ascii="Times New Roman" w:eastAsia="Times New Roman" w:hAnsi="Times New Roman" w:cs="Times New Roman"/>
+          <w:sz w:val="24"/>
+          <w:szCs w:val="24"/>
+        </w:rPr>
+        <w:t xml:space="preserve">      ctrl.selectSampleSize = function(size) {</w:t>
+      </w:r>
+    </w:p>
+    <w:p>
+      <w:pPr>
+        <w:tabs>
+          <w:tab w:val="right" w:pos="8784"/>
+        </w:tabs>
+        <w:rPr>
+          <w:rFonts w:ascii="Times New Roman" w:eastAsia="Times New Roman" w:hAnsi="Times New Roman" w:cs="Times New Roman"/>
+          <w:sz w:val="24"/>
+          <w:szCs w:val="24"/>
+        </w:rPr>
+      </w:pPr>
+      <w:r>
+        <w:rPr>
+          <w:rFonts w:ascii="Times New Roman" w:eastAsia="Times New Roman" w:hAnsi="Times New Roman" w:cs="Times New Roman"/>
+          <w:sz w:val="24"/>
+          <w:szCs w:val="24"/>
+        </w:rPr>
+        <w:t xml:space="preserve">        DetailsUtility.numDates = size;</w:t>
+      </w:r>
+    </w:p>
+    <w:p>
+      <w:pPr>
+        <w:tabs>
+          <w:tab w:val="right" w:pos="8784"/>
+        </w:tabs>
+        <w:rPr>
+          <w:rFonts w:ascii="Times New Roman" w:eastAsia="Times New Roman" w:hAnsi="Times New Roman" w:cs="Times New Roman"/>
+          <w:sz w:val="24"/>
+          <w:szCs w:val="24"/>
+        </w:rPr>
+      </w:pPr>
+      <w:r>
+        <w:rPr>
+          <w:rFonts w:ascii="Times New Roman" w:eastAsia="Times New Roman" w:hAnsi="Times New Roman" w:cs="Times New Roman"/>
+          <w:sz w:val="24"/>
+          <w:szCs w:val="24"/>
+        </w:rPr>
+        <w:t xml:space="preserve">        DetailsApi.getUserHistory(_.pluck(ctrl.people, 'id'), 'training/program/history/xp/',{numDates: ctrl.sampleSize})</w:t>
+      </w:r>
+    </w:p>
+    <w:p>
+      <w:pPr>
+        <w:tabs>
+          <w:tab w:val="right" w:pos="8784"/>
+        </w:tabs>
+        <w:rPr>
+          <w:rFonts w:ascii="Times New Roman" w:eastAsia="Times New Roman" w:hAnsi="Times New Roman" w:cs="Times New Roman"/>
+          <w:sz w:val="24"/>
+          <w:szCs w:val="24"/>
+        </w:rPr>
+      </w:pPr>
+      <w:r>
+        <w:rPr>
+          <w:rFonts w:ascii="Times New Roman" w:eastAsia="Times New Roman" w:hAnsi="Times New Roman" w:cs="Times New Roman"/>
+          <w:sz w:val="24"/>
+          <w:szCs w:val="24"/>
+        </w:rPr>
+        <w:t xml:space="preserve">          .then(function (data) {</w:t>
+      </w:r>
+    </w:p>
+    <w:p>
+      <w:pPr>
+        <w:tabs>
+          <w:tab w:val="right" w:pos="8784"/>
+        </w:tabs>
+        <w:rPr>
+          <w:rFonts w:ascii="Times New Roman" w:eastAsia="Times New Roman" w:hAnsi="Times New Roman" w:cs="Times New Roman"/>
+          <w:sz w:val="24"/>
+          <w:szCs w:val="24"/>
+        </w:rPr>
+      </w:pPr>
+      <w:r>
+        <w:rPr>
+          <w:rFonts w:ascii="Times New Roman" w:eastAsia="Times New Roman" w:hAnsi="Times New Roman" w:cs="Times New Roman"/>
+          <w:sz w:val="24"/>
+          <w:szCs w:val="24"/>
+        </w:rPr>
+        <w:t xml:space="preserve">            //  console.log('just data',data);</w:t>
+      </w:r>
+    </w:p>
+    <w:p>
+      <w:pPr>
+        <w:tabs>
+          <w:tab w:val="right" w:pos="8784"/>
+        </w:tabs>
+        <w:rPr>
+          <w:rFonts w:ascii="Times New Roman" w:eastAsia="Times New Roman" w:hAnsi="Times New Roman" w:cs="Times New Roman"/>
+          <w:sz w:val="24"/>
+          <w:szCs w:val="24"/>
+        </w:rPr>
+      </w:pPr>
+      <w:r>
+        <w:rPr>
+          <w:rFonts w:ascii="Times New Roman" w:eastAsia="Times New Roman" w:hAnsi="Times New Roman" w:cs="Times New Roman"/>
+          <w:sz w:val="24"/>
+          <w:szCs w:val="24"/>
+        </w:rPr>
+        <w:t xml:space="preserve">            ctrl.graph.data.forEach(function(person){</w:t>
+      </w:r>
+    </w:p>
+    <w:p>
+      <w:pPr>
+        <w:tabs>
+          <w:tab w:val="right" w:pos="8784"/>
+        </w:tabs>
+        <w:rPr>
+          <w:rFonts w:ascii="Times New Roman" w:eastAsia="Times New Roman" w:hAnsi="Times New Roman" w:cs="Times New Roman"/>
+          <w:sz w:val="24"/>
+          <w:szCs w:val="24"/>
+        </w:rPr>
+      </w:pPr>
+      <w:r>
+        <w:rPr>
+          <w:rFonts w:ascii="Times New Roman" w:eastAsia="Times New Roman" w:hAnsi="Times New Roman" w:cs="Times New Roman"/>
+          <w:sz w:val="24"/>
+          <w:szCs w:val="24"/>
+        </w:rPr>
+        <w:t xml:space="preserve">              person.values = _.find(data,function(userHistory){</w:t>
+      </w:r>
+    </w:p>
+    <w:p>
+      <w:pPr>
+        <w:tabs>
+          <w:tab w:val="right" w:pos="8784"/>
+        </w:tabs>
+        <w:rPr>
+          <w:rFonts w:ascii="Times New Roman" w:eastAsia="Times New Roman" w:hAnsi="Times New Roman" w:cs="Times New Roman"/>
+          <w:sz w:val="24"/>
+          <w:szCs w:val="24"/>
+        </w:rPr>
+      </w:pPr>
+      <w:r>
+        <w:rPr>
+          <w:rFonts w:ascii="Times New Roman" w:eastAsia="Times New Roman" w:hAnsi="Times New Roman" w:cs="Times New Roman"/>
+          <w:sz w:val="24"/>
+          <w:szCs w:val="24"/>
+        </w:rPr>
+        <w:t xml:space="preserve">                return person.id===userHistory.key;</w:t>
+      </w:r>
+    </w:p>
+    <w:p>
+      <w:pPr>
+        <w:tabs>
+          <w:tab w:val="right" w:pos="8784"/>
+        </w:tabs>
+        <w:rPr>
+          <w:rFonts w:ascii="Times New Roman" w:eastAsia="Times New Roman" w:hAnsi="Times New Roman" w:cs="Times New Roman"/>
+          <w:sz w:val="24"/>
+          <w:szCs w:val="24"/>
+        </w:rPr>
+      </w:pPr>
+      <w:r>
+        <w:rPr>
+          <w:rFonts w:ascii="Times New Roman" w:eastAsia="Times New Roman" w:hAnsi="Times New Roman" w:cs="Times New Roman"/>
+          <w:sz w:val="24"/>
+          <w:szCs w:val="24"/>
+        </w:rPr>
+        <w:lastRenderedPageBreak/>
+        <w:t xml:space="preserve">              }).values;</w:t>
+      </w:r>
+    </w:p>
+    <w:p>
+      <w:pPr>
+        <w:tabs>
+          <w:tab w:val="right" w:pos="8784"/>
+        </w:tabs>
+        <w:rPr>
+          <w:rFonts w:ascii="Times New Roman" w:eastAsia="Times New Roman" w:hAnsi="Times New Roman" w:cs="Times New Roman"/>
+          <w:sz w:val="24"/>
+          <w:szCs w:val="24"/>
+        </w:rPr>
+      </w:pPr>
+      <w:r>
+        <w:rPr>
+          <w:rFonts w:ascii="Times New Roman" w:eastAsia="Times New Roman" w:hAnsi="Times New Roman" w:cs="Times New Roman"/>
+          <w:sz w:val="24"/>
+          <w:szCs w:val="24"/>
+        </w:rPr>
+        <w:t xml:space="preserve">            });</w:t>
+      </w:r>
+    </w:p>
+    <w:p>
+      <w:pPr>
+        <w:tabs>
+          <w:tab w:val="right" w:pos="8784"/>
+        </w:tabs>
+        <w:rPr>
+          <w:rFonts w:ascii="Times New Roman" w:eastAsia="Times New Roman" w:hAnsi="Times New Roman" w:cs="Times New Roman"/>
+          <w:sz w:val="24"/>
+          <w:szCs w:val="24"/>
+        </w:rPr>
+      </w:pPr>
+      <w:r>
+        <w:rPr>
+          <w:rFonts w:ascii="Times New Roman" w:eastAsia="Times New Roman" w:hAnsi="Times New Roman" w:cs="Times New Roman"/>
+          <w:sz w:val="24"/>
+          <w:szCs w:val="24"/>
+        </w:rPr>
+        <w:t xml:space="preserve">             console.log('graph data', ctrl.graph.data);</w:t>
+      </w:r>
+    </w:p>
+    <w:p>
+      <w:pPr>
+        <w:tabs>
+          <w:tab w:val="right" w:pos="8784"/>
+        </w:tabs>
+        <w:rPr>
+          <w:rFonts w:ascii="Times New Roman" w:eastAsia="Times New Roman" w:hAnsi="Times New Roman" w:cs="Times New Roman"/>
+          <w:sz w:val="24"/>
+          <w:szCs w:val="24"/>
+        </w:rPr>
+      </w:pPr>
+      <w:r>
+        <w:rPr>
+          <w:rFonts w:ascii="Times New Roman" w:eastAsia="Times New Roman" w:hAnsi="Times New Roman" w:cs="Times New Roman"/>
+          <w:sz w:val="24"/>
+          <w:szCs w:val="24"/>
+        </w:rPr>
+        <w:t xml:space="preserve">          }); </w:t>
+      </w:r>
+    </w:p>
+    <w:p>
+      <w:pPr>
+        <w:tabs>
+          <w:tab w:val="right" w:pos="8784"/>
+        </w:tabs>
+        <w:rPr>
+          <w:rFonts w:ascii="Times New Roman" w:eastAsia="Times New Roman" w:hAnsi="Times New Roman" w:cs="Times New Roman"/>
+          <w:sz w:val="24"/>
+          <w:szCs w:val="24"/>
+        </w:rPr>
+      </w:pPr>
+      <w:r>
+        <w:rPr>
+          <w:rFonts w:ascii="Times New Roman" w:eastAsia="Times New Roman" w:hAnsi="Times New Roman" w:cs="Times New Roman"/>
+          <w:sz w:val="24"/>
+          <w:szCs w:val="24"/>
+        </w:rPr>
+        <w:t xml:space="preserve">      };</w:t>
+      </w:r>
+    </w:p>
+    <w:p>
+      <w:pPr>
+        <w:tabs>
+          <w:tab w:val="right" w:pos="8784"/>
+        </w:tabs>
+        <w:rPr>
+          <w:rFonts w:ascii="Times New Roman" w:eastAsia="Times New Roman" w:hAnsi="Times New Roman" w:cs="Times New Roman"/>
+          <w:sz w:val="24"/>
+          <w:szCs w:val="24"/>
+        </w:rPr>
+      </w:pPr>
+      <w:r>
+        <w:rPr>
+          <w:rFonts w:ascii="Times New Roman" w:eastAsia="Times New Roman" w:hAnsi="Times New Roman" w:cs="Times New Roman"/>
+          <w:sz w:val="24"/>
+          <w:szCs w:val="24"/>
+        </w:rPr>
+        <w:t xml:space="preserve">      console.log(ctrl.sampleSize);</w:t>
+      </w:r>
+    </w:p>
+    <w:p>
+      <w:pPr>
+        <w:tabs>
+          <w:tab w:val="right" w:pos="8784"/>
+        </w:tabs>
+        <w:rPr>
+          <w:rFonts w:ascii="Times New Roman" w:eastAsia="Times New Roman" w:hAnsi="Times New Roman" w:cs="Times New Roman"/>
+          <w:sz w:val="24"/>
+          <w:szCs w:val="24"/>
+        </w:rPr>
+      </w:pPr>
+    </w:p>
+    <w:p>
+      <w:pPr>
+        <w:tabs>
+          <w:tab w:val="right" w:pos="8784"/>
+        </w:tabs>
+        <w:rPr>
+          <w:rFonts w:ascii="Times New Roman" w:eastAsia="Times New Roman" w:hAnsi="Times New Roman" w:cs="Times New Roman"/>
+          <w:sz w:val="24"/>
+          <w:szCs w:val="24"/>
+        </w:rPr>
+      </w:pPr>
+      <w:r>
+        <w:rPr>
+          <w:rFonts w:ascii="Times New Roman" w:eastAsia="Times New Roman" w:hAnsi="Times New Roman" w:cs="Times New Roman"/>
+          <w:sz w:val="24"/>
+          <w:szCs w:val="24"/>
+        </w:rPr>
+        <w:t xml:space="preserve">      //allow users to set chart type for the history graphs on the Process and Engineering pages</w:t>
+      </w:r>
+    </w:p>
+    <w:p>
+      <w:pPr>
+        <w:tabs>
+          <w:tab w:val="right" w:pos="8784"/>
+        </w:tabs>
+        <w:rPr>
+          <w:rFonts w:ascii="Times New Roman" w:eastAsia="Times New Roman" w:hAnsi="Times New Roman" w:cs="Times New Roman"/>
+          <w:sz w:val="24"/>
+          <w:szCs w:val="24"/>
+        </w:rPr>
+      </w:pPr>
+      <w:r>
+        <w:rPr>
+          <w:rFonts w:ascii="Times New Roman" w:eastAsia="Times New Roman" w:hAnsi="Times New Roman" w:cs="Times New Roman"/>
+          <w:sz w:val="24"/>
+          <w:szCs w:val="24"/>
+        </w:rPr>
+        <w:t xml:space="preserve">      ctrl.selectChartType = function(chart) {</w:t>
+      </w:r>
+    </w:p>
+    <w:p>
+      <w:pPr>
+        <w:tabs>
+          <w:tab w:val="right" w:pos="8784"/>
+        </w:tabs>
+        <w:rPr>
+          <w:rFonts w:ascii="Times New Roman" w:eastAsia="Times New Roman" w:hAnsi="Times New Roman" w:cs="Times New Roman"/>
+          <w:sz w:val="24"/>
+          <w:szCs w:val="24"/>
+        </w:rPr>
+      </w:pPr>
+      <w:r>
+        <w:rPr>
+          <w:rFonts w:ascii="Times New Roman" w:eastAsia="Times New Roman" w:hAnsi="Times New Roman" w:cs="Times New Roman"/>
+          <w:sz w:val="24"/>
+          <w:szCs w:val="24"/>
+        </w:rPr>
+        <w:t xml:space="preserve">        ctrl.graph.options.chart.type = chart;  </w:t>
+      </w:r>
+    </w:p>
+    <w:p>
+      <w:pPr>
+        <w:tabs>
+          <w:tab w:val="right" w:pos="8784"/>
+        </w:tabs>
+        <w:rPr>
+          <w:rFonts w:ascii="Times New Roman" w:eastAsia="Times New Roman" w:hAnsi="Times New Roman" w:cs="Times New Roman"/>
+          <w:sz w:val="24"/>
+          <w:szCs w:val="24"/>
+        </w:rPr>
+      </w:pPr>
+      <w:r>
+        <w:rPr>
+          <w:rFonts w:ascii="Times New Roman" w:eastAsia="Times New Roman" w:hAnsi="Times New Roman" w:cs="Times New Roman"/>
+          <w:sz w:val="24"/>
+          <w:szCs w:val="24"/>
+        </w:rPr>
+        <w:t xml:space="preserve">      };</w:t>
+      </w:r>
+    </w:p>
+    <w:p>
+      <w:pPr>
+        <w:tabs>
+          <w:tab w:val="right" w:pos="8784"/>
+        </w:tabs>
+        <w:rPr>
+          <w:rFonts w:ascii="Helvetica Neue" w:hAnsi="Helvetica Neue"/>
+          <w:color w:val="222222"/>
+          <w:sz w:val="23"/>
+          <w:szCs w:val="23"/>
+          <w:shd w:val="clear" w:color="auto" w:fill="FFFFFF"/>
+        </w:rPr>
+      </w:pPr>
+      <w:r>
+        <w:rPr>
+          <w:rFonts w:ascii="Helvetica Neue" w:hAnsi="Helvetica Neue"/>
+          <w:color w:val="222222"/>
+          <w:sz w:val="23"/>
+          <w:szCs w:val="23"/>
+          <w:shd w:val="clear" w:color="auto" w:fill="FFFFFF"/>
+        </w:rPr>
+        <w:t>When</w:t>
+      </w:r>
+      <w:r>
+        <w:rPr>
+          <w:rStyle w:val="apple-converted-space"/>
+          <w:rFonts w:ascii="Helvetica Neue" w:hAnsi="Helvetica Neue"/>
+          <w:color w:val="222222"/>
+          <w:sz w:val="23"/>
+          <w:szCs w:val="23"/>
+          <w:shd w:val="clear" w:color="auto" w:fill="FFFFFF"/>
+        </w:rPr>
+        <w:t> </w:t>
+      </w:r>
+      <w:r>
+        <w:rPr>
+          <w:rStyle w:val="HTMLCode"/>
+          <w:rFonts w:ascii="Consolas" w:eastAsiaTheme="minorHAnsi" w:hAnsi="Consolas" w:cs="Consolas"/>
+          <w:color w:val="222222"/>
+          <w:bdr w:val="none" w:sz="0" w:space="0" w:color="auto" w:frame="1"/>
+          <w:shd w:val="clear" w:color="auto" w:fill="EEEEEE"/>
+        </w:rPr>
+        <w:t>$timeout</w:t>
+      </w:r>
+      <w:r>
+        <w:rPr>
+          <w:rStyle w:val="apple-converted-space"/>
+          <w:rFonts w:ascii="Helvetica Neue" w:hAnsi="Helvetica Neue"/>
+          <w:color w:val="222222"/>
+          <w:sz w:val="23"/>
+          <w:szCs w:val="23"/>
+          <w:shd w:val="clear" w:color="auto" w:fill="FFFFFF"/>
+        </w:rPr>
+        <w:t> </w:t>
+      </w:r>
+      <w:r>
+        <w:rPr>
+          <w:rFonts w:ascii="Helvetica Neue" w:hAnsi="Helvetica Neue"/>
+          <w:color w:val="222222"/>
+          <w:sz w:val="23"/>
+          <w:szCs w:val="23"/>
+          <w:shd w:val="clear" w:color="auto" w:fill="FFFFFF"/>
+        </w:rPr>
+        <w:t>delay is omitted, it defaults to</w:t>
+      </w:r>
+      <w:r>
+        <w:rPr>
+          <w:rStyle w:val="apple-converted-space"/>
+          <w:rFonts w:ascii="Helvetica Neue" w:hAnsi="Helvetica Neue"/>
+          <w:color w:val="222222"/>
+          <w:sz w:val="23"/>
+          <w:szCs w:val="23"/>
+          <w:shd w:val="clear" w:color="auto" w:fill="FFFFFF"/>
+        </w:rPr>
+        <w:t> </w:t>
+      </w:r>
+      <w:r>
+        <w:rPr>
+          <w:rStyle w:val="HTMLCode"/>
+          <w:rFonts w:ascii="Consolas" w:eastAsiaTheme="minorHAnsi" w:hAnsi="Consolas" w:cs="Consolas"/>
+          <w:color w:val="222222"/>
+          <w:bdr w:val="none" w:sz="0" w:space="0" w:color="auto" w:frame="1"/>
+          <w:shd w:val="clear" w:color="auto" w:fill="EEEEEE"/>
+        </w:rPr>
+        <w:t>0</w:t>
+      </w:r>
+      <w:r>
+        <w:rPr>
+          <w:rFonts w:ascii="Helvetica Neue" w:hAnsi="Helvetica Neue"/>
+          <w:color w:val="222222"/>
+          <w:sz w:val="23"/>
+          <w:szCs w:val="23"/>
+          <w:shd w:val="clear" w:color="auto" w:fill="FFFFFF"/>
+        </w:rPr>
+        <w:t>. However, the block of code contained in it is executed after the DOM has been manipulated by Angular.</w:t>
+      </w:r>
+    </w:p>
+    <w:p>
+      <w:pPr>
+        <w:tabs>
+          <w:tab w:val="right" w:pos="8784"/>
+        </w:tabs>
+        <w:rPr>
+          <w:rFonts w:ascii="Times New Roman" w:eastAsia="Times New Roman" w:hAnsi="Times New Roman" w:cs="Times New Roman"/>
+          <w:sz w:val="24"/>
+          <w:szCs w:val="24"/>
+        </w:rPr>
+      </w:pPr>
+      <w:r>
+        <w:rPr>
+          <w:rFonts w:ascii="Times New Roman" w:eastAsia="Times New Roman" w:hAnsi="Times New Roman" w:cs="Times New Roman"/>
+          <w:sz w:val="24"/>
+          <w:szCs w:val="24"/>
+        </w:rPr>
+        <w:t>//reload nvd3 graph by triggering a window resize event</w:t>
+      </w:r>
+      <w:r>
+        <w:rPr>
+          <w:rFonts w:ascii="Times New Roman" w:eastAsia="Times New Roman" w:hAnsi="Times New Roman" w:cs="Times New Roman"/>
+          <w:sz w:val="24"/>
+          <w:szCs w:val="24"/>
+        </w:rPr>
+        <w:t xml:space="preserve"> </w:t>
+      </w:r>
+      <w:r>
+        <w:rPr>
+          <w:rFonts w:ascii="Times New Roman" w:eastAsia="Times New Roman" w:hAnsi="Times New Roman" w:cs="Times New Roman"/>
+          <w:sz w:val="24"/>
+          <w:szCs w:val="24"/>
+        </w:rPr>
+        <w:t>when switching back to graph view otherwise the graph loads with a width close to 0</w:t>
+      </w:r>
+    </w:p>
+    <w:p>
+      <w:pPr>
+        <w:tabs>
+          <w:tab w:val="right" w:pos="8784"/>
+        </w:tabs>
+        <w:rPr>
+          <w:rFonts w:ascii="Times New Roman" w:eastAsia="Times New Roman" w:hAnsi="Times New Roman" w:cs="Times New Roman"/>
+          <w:sz w:val="24"/>
+          <w:szCs w:val="24"/>
+        </w:rPr>
+      </w:pPr>
+      <w:r>
+        <w:rPr>
+          <w:rFonts w:ascii="Times New Roman" w:eastAsia="Times New Roman" w:hAnsi="Times New Roman" w:cs="Times New Roman"/>
+          <w:sz w:val="24"/>
+          <w:szCs w:val="24"/>
+        </w:rPr>
+        <w:t xml:space="preserve">      ctrl.triggerResize = function () {</w:t>
+      </w:r>
+    </w:p>
+    <w:p>
+      <w:pPr>
+        <w:tabs>
+          <w:tab w:val="right" w:pos="8784"/>
+        </w:tabs>
+        <w:rPr>
+          <w:rFonts w:ascii="Times New Roman" w:eastAsia="Times New Roman" w:hAnsi="Times New Roman" w:cs="Times New Roman"/>
+          <w:sz w:val="24"/>
+          <w:szCs w:val="24"/>
+        </w:rPr>
+      </w:pPr>
+      <w:r>
+        <w:rPr>
+          <w:rFonts w:ascii="Times New Roman" w:eastAsia="Times New Roman" w:hAnsi="Times New Roman" w:cs="Times New Roman"/>
+          <w:sz w:val="24"/>
+          <w:szCs w:val="24"/>
+        </w:rPr>
+        <w:t xml:space="preserve">        $timeout(function () {</w:t>
+      </w:r>
+    </w:p>
+    <w:p>
+      <w:pPr>
+        <w:tabs>
+          <w:tab w:val="right" w:pos="8784"/>
+        </w:tabs>
+        <w:rPr>
+          <w:rFonts w:ascii="Times New Roman" w:eastAsia="Times New Roman" w:hAnsi="Times New Roman" w:cs="Times New Roman"/>
+          <w:sz w:val="24"/>
+          <w:szCs w:val="24"/>
+        </w:rPr>
+      </w:pPr>
+      <w:r>
+        <w:rPr>
+          <w:rFonts w:ascii="Times New Roman" w:eastAsia="Times New Roman" w:hAnsi="Times New Roman" w:cs="Times New Roman"/>
+          <w:sz w:val="24"/>
+          <w:szCs w:val="24"/>
+        </w:rPr>
+        <w:t xml:space="preserve">          ctrl.graph.api.update();</w:t>
+      </w:r>
+    </w:p>
+    <w:p>
+      <w:pPr>
+        <w:tabs>
+          <w:tab w:val="right" w:pos="8784"/>
+        </w:tabs>
+        <w:rPr>
+          <w:rFonts w:ascii="Times New Roman" w:eastAsia="Times New Roman" w:hAnsi="Times New Roman" w:cs="Times New Roman"/>
+          <w:sz w:val="24"/>
+          <w:szCs w:val="24"/>
+        </w:rPr>
+      </w:pPr>
+      <w:r>
+        <w:rPr>
+          <w:rFonts w:ascii="Times New Roman" w:eastAsia="Times New Roman" w:hAnsi="Times New Roman" w:cs="Times New Roman"/>
+          <w:sz w:val="24"/>
+          <w:szCs w:val="24"/>
+        </w:rPr>
+        <w:t xml:space="preserve">        });</w:t>
+      </w:r>
+    </w:p>
+    <w:p>
+      <w:pPr>
+        <w:tabs>
+          <w:tab w:val="right" w:pos="8784"/>
+        </w:tabs>
+        <w:rPr>
+          <w:rFonts w:ascii="Times New Roman" w:eastAsia="Times New Roman" w:hAnsi="Times New Roman" w:cs="Times New Roman"/>
+          <w:sz w:val="24"/>
+          <w:szCs w:val="24"/>
+        </w:rPr>
+      </w:pPr>
+      <w:r>
+        <w:rPr>
+          <w:rFonts w:ascii="Times New Roman" w:eastAsia="Times New Roman" w:hAnsi="Times New Roman" w:cs="Times New Roman"/>
+          <w:sz w:val="24"/>
+          <w:szCs w:val="24"/>
+        </w:rPr>
+        <w:t xml:space="preserve">      };</w:t>
+      </w:r>
+    </w:p>
+    <w:p>
+      <w:pPr>
+        <w:tabs>
+          <w:tab w:val="right" w:pos="8784"/>
+        </w:tabs>
+        <w:rPr>
+          <w:rFonts w:ascii="Times New Roman" w:eastAsia="Times New Roman" w:hAnsi="Times New Roman" w:cs="Times New Roman"/>
+          <w:sz w:val="24"/>
+          <w:szCs w:val="24"/>
+        </w:rPr>
+      </w:pPr>
+      <w:r>
+        <w:rPr>
+          <w:rFonts w:ascii="Times New Roman" w:eastAsia="Times New Roman" w:hAnsi="Times New Roman" w:cs="Times New Roman"/>
+          <w:sz w:val="24"/>
+          <w:szCs w:val="24"/>
+        </w:rPr>
+        <w:t xml:space="preserve">Design-demo feedback: would like a toggle for graph type, a better-looking dropdown. </w:t>
+      </w:r>
+    </w:p>
+    <w:p>
+      <w:pPr>
+        <w:tabs>
+          <w:tab w:val="right" w:pos="8784"/>
+        </w:tabs>
+        <w:rPr>
+          <w:rFonts w:ascii="Georgia" w:hAnsi="Georgia"/>
+          <w:spacing w:val="2"/>
+          <w:sz w:val="24"/>
+          <w:szCs w:val="24"/>
+          <w:shd w:val="clear" w:color="auto" w:fill="FFFFFF"/>
+        </w:rPr>
+      </w:pPr>
+      <w:hyperlink r:id="rId74" w:history="1">
+        <w:r>
+          <w:rPr>
+            <w:rStyle w:val="Hyperlink"/>
+            <w:rFonts w:ascii="Georgia" w:hAnsi="Georgia"/>
+            <w:spacing w:val="2"/>
+            <w:sz w:val="24"/>
+            <w:szCs w:val="24"/>
+            <w:shd w:val="clear" w:color="auto" w:fill="FFFFFF"/>
+          </w:rPr>
+          <w:t>anchors, inputs and buttons</w:t>
+        </w:r>
+      </w:hyperlink>
+    </w:p>
+    <w:p>
+      <w:pPr>
+        <w:tabs>
+          <w:tab w:val="right" w:pos="8784"/>
+        </w:tabs>
+        <w:rPr>
+          <w:rFonts w:ascii="Georgia" w:hAnsi="Georgia"/>
+          <w:spacing w:val="2"/>
+          <w:sz w:val="24"/>
+          <w:szCs w:val="24"/>
+          <w:shd w:val="clear" w:color="auto" w:fill="FFFFFF"/>
+        </w:rPr>
+      </w:pPr>
+      <w:r>
+        <w:rPr>
+          <w:rFonts w:ascii="Georgia" w:hAnsi="Georgia"/>
+          <w:spacing w:val="2"/>
+          <w:sz w:val="24"/>
+          <w:szCs w:val="24"/>
+          <w:shd w:val="clear" w:color="auto" w:fill="FFFFFF"/>
+        </w:rPr>
+        <w:t>: Unlike inputs, a button's label is determined by its content.</w:t>
+      </w:r>
+    </w:p>
+    <w:p>
+      <w:pPr>
+        <w:tabs>
+          <w:tab w:val="right" w:pos="8784"/>
+        </w:tabs>
+        <w:rPr>
+          <w:rFonts w:ascii="Georgia" w:hAnsi="Georgia"/>
+          <w:spacing w:val="2"/>
+          <w:sz w:val="24"/>
+          <w:szCs w:val="24"/>
+          <w:shd w:val="clear" w:color="auto" w:fill="FFFFFF"/>
+        </w:rPr>
+      </w:pPr>
+      <w:hyperlink r:id="rId75" w:history="1">
+        <w:r>
+          <w:rPr>
+            <w:rStyle w:val="Hyperlink"/>
+            <w:rFonts w:ascii="Georgia" w:hAnsi="Georgia"/>
+            <w:spacing w:val="2"/>
+            <w:sz w:val="24"/>
+            <w:szCs w:val="24"/>
+            <w:shd w:val="clear" w:color="auto" w:fill="FFFFFF"/>
+          </w:rPr>
+          <w:t>Foundation drop-down buttons</w:t>
+        </w:r>
+      </w:hyperlink>
+      <w:r>
+        <w:rPr>
+          <w:rFonts w:ascii="Georgia" w:hAnsi="Georgia"/>
+          <w:spacing w:val="2"/>
+          <w:sz w:val="24"/>
+          <w:szCs w:val="24"/>
+          <w:shd w:val="clear" w:color="auto" w:fill="FFFFFF"/>
+        </w:rPr>
+        <w:t>:</w:t>
+      </w:r>
+    </w:p>
+    <w:p>
+      <w:pPr>
+        <w:tabs>
+          <w:tab w:val="right" w:pos="8784"/>
+        </w:tabs>
+        <w:rPr>
+          <w:rFonts w:ascii="Times New Roman" w:eastAsia="Times New Roman" w:hAnsi="Times New Roman" w:cs="Times New Roman"/>
+          <w:sz w:val="24"/>
+          <w:szCs w:val="24"/>
+        </w:rPr>
+      </w:pPr>
+      <w:r>
+        <w:rPr>
+          <w:rFonts w:ascii="Times New Roman" w:eastAsia="Times New Roman" w:hAnsi="Times New Roman" w:cs="Times New Roman"/>
+          <w:sz w:val="24"/>
+          <w:szCs w:val="24"/>
+        </w:rPr>
+        <w:t>ul.inline-list.history-graph-positioning</w:t>
+      </w:r>
+    </w:p>
+    <w:p>
+      <w:pPr>
+        <w:tabs>
+          <w:tab w:val="right" w:pos="8784"/>
+        </w:tabs>
+        <w:rPr>
+          <w:rFonts w:ascii="Times New Roman" w:eastAsia="Times New Roman" w:hAnsi="Times New Roman" w:cs="Times New Roman"/>
+          <w:sz w:val="24"/>
+          <w:szCs w:val="24"/>
+        </w:rPr>
+      </w:pPr>
+      <w:r>
+        <w:rPr>
+          <w:rFonts w:ascii="Times New Roman" w:eastAsia="Times New Roman" w:hAnsi="Times New Roman" w:cs="Times New Roman"/>
+          <w:sz w:val="24"/>
+          <w:szCs w:val="24"/>
+        </w:rPr>
+        <w:t xml:space="preserve">  li</w:t>
+      </w:r>
+    </w:p>
+    <w:p>
+      <w:pPr>
+        <w:tabs>
+          <w:tab w:val="right" w:pos="8784"/>
+        </w:tabs>
+        <w:rPr>
+          <w:rFonts w:ascii="Times New Roman" w:eastAsia="Times New Roman" w:hAnsi="Times New Roman" w:cs="Times New Roman"/>
+          <w:sz w:val="24"/>
+          <w:szCs w:val="24"/>
+        </w:rPr>
+      </w:pPr>
+      <w:r>
+        <w:rPr>
+          <w:rFonts w:ascii="Times New Roman" w:eastAsia="Times New Roman" w:hAnsi="Times New Roman" w:cs="Times New Roman"/>
+          <w:sz w:val="24"/>
+          <w:szCs w:val="24"/>
+        </w:rPr>
+        <w:t xml:space="preserve">    form Select Data Points</w:t>
+      </w:r>
+    </w:p>
+    <w:p>
+      <w:pPr>
+        <w:tabs>
+          <w:tab w:val="right" w:pos="8784"/>
+        </w:tabs>
+        <w:rPr>
+          <w:rFonts w:ascii="Times New Roman" w:eastAsia="Times New Roman" w:hAnsi="Times New Roman" w:cs="Times New Roman"/>
+          <w:sz w:val="24"/>
+          <w:szCs w:val="24"/>
+        </w:rPr>
+      </w:pPr>
+      <w:r>
+        <w:rPr>
+          <w:rFonts w:ascii="Times New Roman" w:eastAsia="Times New Roman" w:hAnsi="Times New Roman" w:cs="Times New Roman"/>
+          <w:sz w:val="24"/>
+          <w:szCs w:val="24"/>
+        </w:rPr>
+        <w:t xml:space="preserve">      label(</w:t>
+      </w:r>
+    </w:p>
+    <w:p>
+      <w:pPr>
+        <w:tabs>
+          <w:tab w:val="right" w:pos="8784"/>
+        </w:tabs>
+        <w:rPr>
+          <w:rFonts w:ascii="Times New Roman" w:eastAsia="Times New Roman" w:hAnsi="Times New Roman" w:cs="Times New Roman"/>
+          <w:sz w:val="24"/>
+          <w:szCs w:val="24"/>
+        </w:rPr>
+      </w:pPr>
+      <w:r>
+        <w:rPr>
+          <w:rFonts w:ascii="Times New Roman" w:eastAsia="Times New Roman" w:hAnsi="Times New Roman" w:cs="Times New Roman"/>
+          <w:sz w:val="24"/>
+          <w:szCs w:val="24"/>
+        </w:rPr>
+        <w:t xml:space="preserve">        for='sampleSizeSeletion'</w:t>
+      </w:r>
+    </w:p>
+    <w:p>
+      <w:pPr>
+        <w:tabs>
+          <w:tab w:val="right" w:pos="8784"/>
+        </w:tabs>
+        <w:rPr>
+          <w:rFonts w:ascii="Times New Roman" w:eastAsia="Times New Roman" w:hAnsi="Times New Roman" w:cs="Times New Roman"/>
+          <w:sz w:val="24"/>
+          <w:szCs w:val="24"/>
+        </w:rPr>
+      </w:pPr>
+      <w:r>
+        <w:rPr>
+          <w:rFonts w:ascii="Times New Roman" w:eastAsia="Times New Roman" w:hAnsi="Times New Roman" w:cs="Times New Roman"/>
+          <w:sz w:val="24"/>
+          <w:szCs w:val="24"/>
+        </w:rPr>
+        <w:t xml:space="preserve">      )  </w:t>
+      </w:r>
+    </w:p>
+    <w:p>
+      <w:pPr>
+        <w:tabs>
+          <w:tab w:val="right" w:pos="8784"/>
+        </w:tabs>
+        <w:rPr>
+          <w:rFonts w:ascii="Times New Roman" w:eastAsia="Times New Roman" w:hAnsi="Times New Roman" w:cs="Times New Roman"/>
+          <w:sz w:val="24"/>
+          <w:szCs w:val="24"/>
+        </w:rPr>
+      </w:pPr>
+      <w:r>
+        <w:rPr>
+          <w:rFonts w:ascii="Times New Roman" w:eastAsia="Times New Roman" w:hAnsi="Times New Roman" w:cs="Times New Roman"/>
+          <w:sz w:val="24"/>
+          <w:szCs w:val="24"/>
+        </w:rPr>
+        <w:t xml:space="preserve">      select(</w:t>
+      </w:r>
+    </w:p>
+    <w:p>
+      <w:pPr>
+        <w:tabs>
+          <w:tab w:val="right" w:pos="8784"/>
+        </w:tabs>
+        <w:rPr>
+          <w:rFonts w:ascii="Times New Roman" w:eastAsia="Times New Roman" w:hAnsi="Times New Roman" w:cs="Times New Roman"/>
+          <w:sz w:val="24"/>
+          <w:szCs w:val="24"/>
+        </w:rPr>
+      </w:pPr>
+      <w:r>
+        <w:rPr>
+          <w:rFonts w:ascii="Times New Roman" w:eastAsia="Times New Roman" w:hAnsi="Times New Roman" w:cs="Times New Roman"/>
+          <w:sz w:val="24"/>
+          <w:szCs w:val="24"/>
+        </w:rPr>
+        <w:lastRenderedPageBreak/>
+        <w:t xml:space="preserve">        ng-model='metricObject.sampleSize'</w:t>
+      </w:r>
+    </w:p>
+    <w:p>
+      <w:pPr>
+        <w:tabs>
+          <w:tab w:val="right" w:pos="8784"/>
+        </w:tabs>
+        <w:rPr>
+          <w:rFonts w:ascii="Times New Roman" w:eastAsia="Times New Roman" w:hAnsi="Times New Roman" w:cs="Times New Roman"/>
+          <w:sz w:val="24"/>
+          <w:szCs w:val="24"/>
+        </w:rPr>
+      </w:pPr>
+      <w:r>
+        <w:rPr>
+          <w:rFonts w:ascii="Times New Roman" w:eastAsia="Times New Roman" w:hAnsi="Times New Roman" w:cs="Times New Roman"/>
+          <w:sz w:val="24"/>
+          <w:szCs w:val="24"/>
+        </w:rPr>
+        <w:t xml:space="preserve">        ng-options='option for option in graphSettings.sampleSizeOptions'</w:t>
+      </w:r>
+    </w:p>
+    <w:p>
+      <w:pPr>
+        <w:tabs>
+          <w:tab w:val="right" w:pos="8784"/>
+        </w:tabs>
+        <w:rPr>
+          <w:rFonts w:ascii="Times New Roman" w:eastAsia="Times New Roman" w:hAnsi="Times New Roman" w:cs="Times New Roman"/>
+          <w:sz w:val="24"/>
+          <w:szCs w:val="24"/>
+        </w:rPr>
+      </w:pPr>
+      <w:r>
+        <w:rPr>
+          <w:rFonts w:ascii="Times New Roman" w:eastAsia="Times New Roman" w:hAnsi="Times New Roman" w:cs="Times New Roman"/>
+          <w:sz w:val="24"/>
+          <w:szCs w:val="24"/>
+        </w:rPr>
+        <w:t xml:space="preserve">        ng-change='metricObject.selectSampleSize(metricObject.sampleSize)'</w:t>
+      </w:r>
+    </w:p>
+    <w:p>
+      <w:pPr>
+        <w:tabs>
+          <w:tab w:val="right" w:pos="8784"/>
+        </w:tabs>
+        <w:rPr>
+          <w:rFonts w:ascii="Times New Roman" w:eastAsia="Times New Roman" w:hAnsi="Times New Roman" w:cs="Times New Roman"/>
+          <w:sz w:val="24"/>
+          <w:szCs w:val="24"/>
+        </w:rPr>
+      </w:pPr>
+      <w:r>
+        <w:rPr>
+          <w:rFonts w:ascii="Times New Roman" w:eastAsia="Times New Roman" w:hAnsi="Times New Roman" w:cs="Times New Roman"/>
+          <w:sz w:val="24"/>
+          <w:szCs w:val="24"/>
+        </w:rPr>
+        <w:t xml:space="preserve">        id='sampleSizeSelection'</w:t>
+      </w:r>
+    </w:p>
+    <w:p>
+      <w:pPr>
+        <w:tabs>
+          <w:tab w:val="right" w:pos="8784"/>
+        </w:tabs>
+        <w:rPr>
+          <w:rFonts w:ascii="Times New Roman" w:eastAsia="Times New Roman" w:hAnsi="Times New Roman" w:cs="Times New Roman"/>
+          <w:sz w:val="24"/>
+          <w:szCs w:val="24"/>
+        </w:rPr>
+      </w:pPr>
+      <w:r>
+        <w:rPr>
+          <w:rFonts w:ascii="Times New Roman" w:eastAsia="Times New Roman" w:hAnsi="Times New Roman" w:cs="Times New Roman"/>
+          <w:sz w:val="24"/>
+          <w:szCs w:val="24"/>
+        </w:rPr>
+        <w:t xml:space="preserve">        style='width:100px'</w:t>
+      </w:r>
+    </w:p>
+    <w:p>
+      <w:pPr>
+        <w:tabs>
+          <w:tab w:val="right" w:pos="8784"/>
+        </w:tabs>
+        <w:rPr>
+          <w:rFonts w:ascii="Times New Roman" w:eastAsia="Times New Roman" w:hAnsi="Times New Roman" w:cs="Times New Roman"/>
+          <w:sz w:val="24"/>
+          <w:szCs w:val="24"/>
+        </w:rPr>
+      </w:pPr>
+      <w:r>
+        <w:rPr>
+          <w:rFonts w:ascii="Times New Roman" w:eastAsia="Times New Roman" w:hAnsi="Times New Roman" w:cs="Times New Roman"/>
+          <w:sz w:val="24"/>
+          <w:szCs w:val="24"/>
+        </w:rPr>
+        <w:t xml:space="preserve">      )</w:t>
+      </w:r>
+    </w:p>
+    <w:p>
+      <w:pPr>
+        <w:tabs>
+          <w:tab w:val="right" w:pos="8784"/>
+        </w:tabs>
+        <w:rPr>
+          <w:rFonts w:ascii="Times New Roman" w:eastAsia="Times New Roman" w:hAnsi="Times New Roman" w:cs="Times New Roman"/>
+          <w:sz w:val="24"/>
+          <w:szCs w:val="24"/>
+        </w:rPr>
+      </w:pPr>
+      <w:r>
+        <w:rPr>
+          <w:rFonts w:ascii="Times New Roman" w:eastAsia="Times New Roman" w:hAnsi="Times New Roman" w:cs="Times New Roman"/>
+          <w:sz w:val="24"/>
+          <w:szCs w:val="24"/>
+        </w:rPr>
+        <w:t xml:space="preserve">        option(value='') 15</w:t>
+      </w:r>
+    </w:p>
+    <w:p>
+      <w:pPr>
+        <w:tabs>
+          <w:tab w:val="right" w:pos="8784"/>
+        </w:tabs>
+        <w:rPr>
+          <w:rFonts w:ascii="Times New Roman" w:eastAsia="Times New Roman" w:hAnsi="Times New Roman" w:cs="Times New Roman"/>
+          <w:sz w:val="24"/>
+          <w:szCs w:val="24"/>
+        </w:rPr>
+      </w:pPr>
+      <w:r>
+        <w:rPr>
+          <w:rFonts w:ascii="Times New Roman" w:eastAsia="Times New Roman" w:hAnsi="Times New Roman" w:cs="Times New Roman"/>
+          <w:sz w:val="24"/>
+          <w:szCs w:val="24"/>
+        </w:rPr>
+        <w:t xml:space="preserve">  li</w:t>
+      </w:r>
+    </w:p>
+    <w:p>
+      <w:pPr>
+        <w:tabs>
+          <w:tab w:val="right" w:pos="8784"/>
+        </w:tabs>
+        <w:rPr>
+          <w:rFonts w:ascii="Times New Roman" w:eastAsia="Times New Roman" w:hAnsi="Times New Roman" w:cs="Times New Roman"/>
+          <w:sz w:val="24"/>
+          <w:szCs w:val="24"/>
+        </w:rPr>
+      </w:pPr>
+      <w:r>
+        <w:rPr>
+          <w:rFonts w:ascii="Times New Roman" w:eastAsia="Times New Roman" w:hAnsi="Times New Roman" w:cs="Times New Roman"/>
+          <w:sz w:val="24"/>
+          <w:szCs w:val="24"/>
+        </w:rPr>
+        <w:t xml:space="preserve">    span Focus Graph</w:t>
+      </w:r>
+    </w:p>
+    <w:p>
+      <w:pPr>
+        <w:tabs>
+          <w:tab w:val="right" w:pos="8784"/>
+        </w:tabs>
+        <w:rPr>
+          <w:rFonts w:ascii="Times New Roman" w:eastAsia="Times New Roman" w:hAnsi="Times New Roman" w:cs="Times New Roman"/>
+          <w:sz w:val="24"/>
+          <w:szCs w:val="24"/>
+        </w:rPr>
+      </w:pPr>
+      <w:r>
+        <w:rPr>
+          <w:rFonts w:ascii="Times New Roman" w:eastAsia="Times New Roman" w:hAnsi="Times New Roman" w:cs="Times New Roman"/>
+          <w:sz w:val="24"/>
+          <w:szCs w:val="24"/>
+        </w:rPr>
+        <w:t xml:space="preserve">    .switch.round</w:t>
+      </w:r>
+    </w:p>
+    <w:p>
+      <w:pPr>
+        <w:tabs>
+          <w:tab w:val="right" w:pos="8784"/>
+        </w:tabs>
+        <w:rPr>
+          <w:rFonts w:ascii="Times New Roman" w:eastAsia="Times New Roman" w:hAnsi="Times New Roman" w:cs="Times New Roman"/>
+          <w:sz w:val="24"/>
+          <w:szCs w:val="24"/>
+        </w:rPr>
+      </w:pPr>
+      <w:r>
+        <w:rPr>
+          <w:rFonts w:ascii="Times New Roman" w:eastAsia="Times New Roman" w:hAnsi="Times New Roman" w:cs="Times New Roman"/>
+          <w:sz w:val="24"/>
+          <w:szCs w:val="24"/>
+        </w:rPr>
+        <w:t xml:space="preserve">      input(</w:t>
+      </w:r>
+    </w:p>
+    <w:p>
+      <w:pPr>
+        <w:tabs>
+          <w:tab w:val="right" w:pos="8784"/>
+        </w:tabs>
+        <w:rPr>
+          <w:rFonts w:ascii="Times New Roman" w:eastAsia="Times New Roman" w:hAnsi="Times New Roman" w:cs="Times New Roman"/>
+          <w:sz w:val="24"/>
+          <w:szCs w:val="24"/>
+        </w:rPr>
+      </w:pPr>
+      <w:r>
+        <w:rPr>
+          <w:rFonts w:ascii="Times New Roman" w:eastAsia="Times New Roman" w:hAnsi="Times New Roman" w:cs="Times New Roman"/>
+          <w:sz w:val="24"/>
+          <w:szCs w:val="24"/>
+        </w:rPr>
+        <w:t xml:space="preserve">        id='focusGraphSwitch'</w:t>
+      </w:r>
+    </w:p>
+    <w:p>
+      <w:pPr>
+        <w:tabs>
+          <w:tab w:val="right" w:pos="8784"/>
+        </w:tabs>
+        <w:rPr>
+          <w:rFonts w:ascii="Times New Roman" w:eastAsia="Times New Roman" w:hAnsi="Times New Roman" w:cs="Times New Roman"/>
+          <w:sz w:val="24"/>
+          <w:szCs w:val="24"/>
+        </w:rPr>
+      </w:pPr>
+      <w:r>
+        <w:rPr>
+          <w:rFonts w:ascii="Times New Roman" w:eastAsia="Times New Roman" w:hAnsi="Times New Roman" w:cs="Times New Roman"/>
+          <w:sz w:val="24"/>
+          <w:szCs w:val="24"/>
+        </w:rPr>
+        <w:t xml:space="preserve">        ng-init='metricObject.showFocusGraph=false'</w:t>
+      </w:r>
+    </w:p>
+    <w:p>
+      <w:pPr>
+        <w:tabs>
+          <w:tab w:val="right" w:pos="8784"/>
+        </w:tabs>
+        <w:rPr>
+          <w:rFonts w:ascii="Times New Roman" w:eastAsia="Times New Roman" w:hAnsi="Times New Roman" w:cs="Times New Roman"/>
+          <w:sz w:val="24"/>
+          <w:szCs w:val="24"/>
+        </w:rPr>
+      </w:pPr>
+      <w:r>
+        <w:rPr>
+          <w:rFonts w:ascii="Times New Roman" w:eastAsia="Times New Roman" w:hAnsi="Times New Roman" w:cs="Times New Roman"/>
+          <w:sz w:val="24"/>
+          <w:szCs w:val="24"/>
+        </w:rPr>
+        <w:t xml:space="preserve">        type='checkbox'</w:t>
+      </w:r>
+    </w:p>
+    <w:p>
+      <w:pPr>
+        <w:tabs>
+          <w:tab w:val="right" w:pos="8784"/>
+        </w:tabs>
+        <w:rPr>
+          <w:rFonts w:ascii="Times New Roman" w:eastAsia="Times New Roman" w:hAnsi="Times New Roman" w:cs="Times New Roman"/>
+          <w:sz w:val="24"/>
+          <w:szCs w:val="24"/>
+        </w:rPr>
+      </w:pPr>
+      <w:r>
+        <w:rPr>
+          <w:rFonts w:ascii="Times New Roman" w:eastAsia="Times New Roman" w:hAnsi="Times New Roman" w:cs="Times New Roman"/>
+          <w:sz w:val="24"/>
+          <w:szCs w:val="24"/>
+        </w:rPr>
+        <w:t xml:space="preserve">        ng-model='metricObject.showFocusGraph'</w:t>
+      </w:r>
+    </w:p>
+    <w:p>
+      <w:pPr>
+        <w:tabs>
+          <w:tab w:val="right" w:pos="8784"/>
+        </w:tabs>
+        <w:rPr>
+          <w:rFonts w:ascii="Times New Roman" w:eastAsia="Times New Roman" w:hAnsi="Times New Roman" w:cs="Times New Roman"/>
+          <w:sz w:val="24"/>
+          <w:szCs w:val="24"/>
+        </w:rPr>
+      </w:pPr>
+      <w:r>
+        <w:rPr>
+          <w:rFonts w:ascii="Times New Roman" w:eastAsia="Times New Roman" w:hAnsi="Times New Roman" w:cs="Times New Roman"/>
+          <w:sz w:val="24"/>
+          <w:szCs w:val="24"/>
+        </w:rPr>
+        <w:t xml:space="preserve">        ng-click='metricObject.toggleChart()'</w:t>
+      </w:r>
+    </w:p>
+    <w:p>
+      <w:pPr>
+        <w:tabs>
+          <w:tab w:val="right" w:pos="8784"/>
+        </w:tabs>
+        <w:rPr>
+          <w:rFonts w:ascii="Times New Roman" w:eastAsia="Times New Roman" w:hAnsi="Times New Roman" w:cs="Times New Roman"/>
+          <w:sz w:val="24"/>
+          <w:szCs w:val="24"/>
+        </w:rPr>
+      </w:pPr>
+      <w:r>
+        <w:rPr>
+          <w:rFonts w:ascii="Times New Roman" w:eastAsia="Times New Roman" w:hAnsi="Times New Roman" w:cs="Times New Roman"/>
+          <w:sz w:val="24"/>
+          <w:szCs w:val="24"/>
+        </w:rPr>
+        <w:t xml:space="preserve">      )</w:t>
+      </w:r>
+    </w:p>
+    <w:p>
+      <w:pPr>
+        <w:tabs>
+          <w:tab w:val="right" w:pos="8784"/>
+        </w:tabs>
+        <w:rPr>
+          <w:rFonts w:ascii="Times New Roman" w:eastAsia="Times New Roman" w:hAnsi="Times New Roman" w:cs="Times New Roman"/>
+          <w:sz w:val="24"/>
+          <w:szCs w:val="24"/>
+        </w:rPr>
+      </w:pPr>
+      <w:r>
+        <w:rPr>
+          <w:rFonts w:ascii="Times New Roman" w:eastAsia="Times New Roman" w:hAnsi="Times New Roman" w:cs="Times New Roman"/>
+          <w:sz w:val="24"/>
+          <w:szCs w:val="24"/>
+        </w:rPr>
+        <w:t xml:space="preserve">      label(for='focusGraphSwitch')</w:t>
+      </w:r>
+    </w:p>
+    <w:p>
+      <w:pPr>
+        <w:tabs>
+          <w:tab w:val="right" w:pos="8784"/>
+        </w:tabs>
+        <w:rPr>
+          <w:rFonts w:ascii="Times New Roman" w:eastAsia="Times New Roman" w:hAnsi="Times New Roman" w:cs="Times New Roman"/>
+          <w:sz w:val="24"/>
+          <w:szCs w:val="24"/>
+        </w:rPr>
+      </w:pPr>
+      <w:r>
+        <w:rPr>
+          <w:rFonts w:ascii="Times New Roman" w:eastAsia="Times New Roman" w:hAnsi="Times New Roman" w:cs="Times New Roman"/>
+          <w:sz w:val="24"/>
+          <w:szCs w:val="24"/>
+        </w:rPr>
+        <w:t>-------directive—</w:t>
+      </w:r>
+    </w:p>
+    <w:p>
+      <w:pPr>
+        <w:tabs>
+          <w:tab w:val="right" w:pos="8784"/>
+        </w:tabs>
+        <w:rPr>
+          <w:rFonts w:ascii="Times New Roman" w:eastAsia="Times New Roman" w:hAnsi="Times New Roman" w:cs="Times New Roman"/>
+          <w:sz w:val="24"/>
+          <w:szCs w:val="24"/>
+        </w:rPr>
+      </w:pPr>
+      <w:r>
+        <w:rPr>
+          <w:rFonts w:ascii="Times New Roman" w:eastAsia="Times New Roman" w:hAnsi="Times New Roman" w:cs="Times New Roman"/>
+          <w:sz w:val="24"/>
+          <w:szCs w:val="24"/>
+        </w:rPr>
+        <w:t>(function () {</w:t>
+      </w:r>
+    </w:p>
+    <w:p>
+      <w:pPr>
+        <w:tabs>
+          <w:tab w:val="right" w:pos="8784"/>
+        </w:tabs>
+        <w:rPr>
+          <w:rFonts w:ascii="Times New Roman" w:eastAsia="Times New Roman" w:hAnsi="Times New Roman" w:cs="Times New Roman"/>
+          <w:sz w:val="24"/>
+          <w:szCs w:val="24"/>
+        </w:rPr>
+      </w:pPr>
+      <w:r>
+        <w:rPr>
+          <w:rFonts w:ascii="Times New Roman" w:eastAsia="Times New Roman" w:hAnsi="Times New Roman" w:cs="Times New Roman"/>
+          <w:sz w:val="24"/>
+          <w:szCs w:val="24"/>
+        </w:rPr>
+        <w:t xml:space="preserve">  'use strict';</w:t>
+      </w:r>
+    </w:p>
+    <w:p>
+      <w:pPr>
+        <w:tabs>
+          <w:tab w:val="right" w:pos="8784"/>
+        </w:tabs>
+        <w:rPr>
+          <w:rFonts w:ascii="Times New Roman" w:eastAsia="Times New Roman" w:hAnsi="Times New Roman" w:cs="Times New Roman"/>
+          <w:sz w:val="24"/>
+          <w:szCs w:val="24"/>
+        </w:rPr>
+      </w:pPr>
+    </w:p>
+    <w:p>
+      <w:pPr>
+        <w:tabs>
+          <w:tab w:val="right" w:pos="8784"/>
+        </w:tabs>
+        <w:rPr>
+          <w:rFonts w:ascii="Times New Roman" w:eastAsia="Times New Roman" w:hAnsi="Times New Roman" w:cs="Times New Roman"/>
+          <w:sz w:val="24"/>
+          <w:szCs w:val="24"/>
+        </w:rPr>
+      </w:pPr>
+      <w:r>
+        <w:rPr>
+          <w:rFonts w:ascii="Times New Roman" w:eastAsia="Times New Roman" w:hAnsi="Times New Roman" w:cs="Times New Roman"/>
+          <w:sz w:val="24"/>
+          <w:szCs w:val="24"/>
+        </w:rPr>
+        <w:t xml:space="preserve">  /**</w:t>
+      </w:r>
+    </w:p>
+    <w:p>
+      <w:pPr>
+        <w:tabs>
+          <w:tab w:val="right" w:pos="8784"/>
+        </w:tabs>
+        <w:rPr>
+          <w:rFonts w:ascii="Times New Roman" w:eastAsia="Times New Roman" w:hAnsi="Times New Roman" w:cs="Times New Roman"/>
+          <w:sz w:val="24"/>
+          <w:szCs w:val="24"/>
+        </w:rPr>
+      </w:pPr>
+      <w:r>
+        <w:rPr>
+          <w:rFonts w:ascii="Times New Roman" w:eastAsia="Times New Roman" w:hAnsi="Times New Roman" w:cs="Times New Roman"/>
+          <w:sz w:val="24"/>
+          <w:szCs w:val="24"/>
+        </w:rPr>
+        <w:t xml:space="preserve">   * @ngdoc directive</w:t>
+      </w:r>
+    </w:p>
+    <w:p>
+      <w:pPr>
+        <w:tabs>
+          <w:tab w:val="right" w:pos="8784"/>
+        </w:tabs>
+        <w:rPr>
+          <w:rFonts w:ascii="Times New Roman" w:eastAsia="Times New Roman" w:hAnsi="Times New Roman" w:cs="Times New Roman"/>
+          <w:sz w:val="24"/>
+          <w:szCs w:val="24"/>
+        </w:rPr>
+      </w:pPr>
+      <w:r>
+        <w:rPr>
+          <w:rFonts w:ascii="Times New Roman" w:eastAsia="Times New Roman" w:hAnsi="Times New Roman" w:cs="Times New Roman"/>
+          <w:sz w:val="24"/>
+          <w:szCs w:val="24"/>
+        </w:rPr>
+        <w:t xml:space="preserve">   * @name common.graphSettings.directive:graphSettings</w:t>
+      </w:r>
+    </w:p>
+    <w:p>
+      <w:pPr>
+        <w:tabs>
+          <w:tab w:val="right" w:pos="8784"/>
+        </w:tabs>
+        <w:rPr>
+          <w:rFonts w:ascii="Times New Roman" w:eastAsia="Times New Roman" w:hAnsi="Times New Roman" w:cs="Times New Roman"/>
+          <w:sz w:val="24"/>
+          <w:szCs w:val="24"/>
+        </w:rPr>
+      </w:pPr>
+      <w:r>
+        <w:rPr>
+          <w:rFonts w:ascii="Times New Roman" w:eastAsia="Times New Roman" w:hAnsi="Times New Roman" w:cs="Times New Roman"/>
+          <w:sz w:val="24"/>
+          <w:szCs w:val="24"/>
+        </w:rPr>
+        <w:t xml:space="preserve">   * @restrict E</w:t>
+      </w:r>
+    </w:p>
+    <w:p>
+      <w:pPr>
+        <w:tabs>
+          <w:tab w:val="right" w:pos="8784"/>
+        </w:tabs>
+        <w:rPr>
+          <w:rFonts w:ascii="Times New Roman" w:eastAsia="Times New Roman" w:hAnsi="Times New Roman" w:cs="Times New Roman"/>
+          <w:sz w:val="24"/>
+          <w:szCs w:val="24"/>
+        </w:rPr>
+      </w:pPr>
+      <w:r>
+        <w:rPr>
+          <w:rFonts w:ascii="Times New Roman" w:eastAsia="Times New Roman" w:hAnsi="Times New Roman" w:cs="Times New Roman"/>
+          <w:sz w:val="24"/>
+          <w:szCs w:val="24"/>
+        </w:rPr>
+        <w:t xml:space="preserve">   * @element</w:t>
+      </w:r>
+    </w:p>
+    <w:p>
+      <w:pPr>
+        <w:tabs>
+          <w:tab w:val="right" w:pos="8784"/>
+        </w:tabs>
+        <w:rPr>
+          <w:rFonts w:ascii="Times New Roman" w:eastAsia="Times New Roman" w:hAnsi="Times New Roman" w:cs="Times New Roman"/>
+          <w:sz w:val="24"/>
+          <w:szCs w:val="24"/>
+        </w:rPr>
+      </w:pPr>
+      <w:r>
+        <w:rPr>
+          <w:rFonts w:ascii="Times New Roman" w:eastAsia="Times New Roman" w:hAnsi="Times New Roman" w:cs="Times New Roman"/>
+          <w:sz w:val="24"/>
+          <w:szCs w:val="24"/>
+        </w:rPr>
+        <w:t xml:space="preserve">   *</w:t>
+      </w:r>
+    </w:p>
+    <w:p>
+      <w:pPr>
+        <w:tabs>
+          <w:tab w:val="right" w:pos="8784"/>
+        </w:tabs>
+        <w:rPr>
+          <w:rFonts w:ascii="Times New Roman" w:eastAsia="Times New Roman" w:hAnsi="Times New Roman" w:cs="Times New Roman"/>
+          <w:sz w:val="24"/>
+          <w:szCs w:val="24"/>
+        </w:rPr>
+      </w:pPr>
+      <w:r>
+        <w:rPr>
+          <w:rFonts w:ascii="Times New Roman" w:eastAsia="Times New Roman" w:hAnsi="Times New Roman" w:cs="Times New Roman"/>
+          <w:sz w:val="24"/>
+          <w:szCs w:val="24"/>
+        </w:rPr>
+        <w:t xml:space="preserve">   * @description</w:t>
+      </w:r>
+    </w:p>
+    <w:p>
+      <w:pPr>
+        <w:tabs>
+          <w:tab w:val="right" w:pos="8784"/>
+        </w:tabs>
+        <w:rPr>
+          <w:rFonts w:ascii="Times New Roman" w:eastAsia="Times New Roman" w:hAnsi="Times New Roman" w:cs="Times New Roman"/>
+          <w:sz w:val="24"/>
+          <w:szCs w:val="24"/>
+        </w:rPr>
+      </w:pPr>
+      <w:r>
+        <w:rPr>
+          <w:rFonts w:ascii="Times New Roman" w:eastAsia="Times New Roman" w:hAnsi="Times New Roman" w:cs="Times New Roman"/>
+          <w:sz w:val="24"/>
+          <w:szCs w:val="24"/>
+        </w:rPr>
+        <w:t xml:space="preserve">   *</w:t>
+      </w:r>
+    </w:p>
+    <w:p>
+      <w:pPr>
+        <w:tabs>
+          <w:tab w:val="right" w:pos="8784"/>
+        </w:tabs>
+        <w:rPr>
+          <w:rFonts w:ascii="Times New Roman" w:eastAsia="Times New Roman" w:hAnsi="Times New Roman" w:cs="Times New Roman"/>
+          <w:sz w:val="24"/>
+          <w:szCs w:val="24"/>
+        </w:rPr>
+      </w:pPr>
+      <w:r>
+        <w:rPr>
+          <w:rFonts w:ascii="Times New Roman" w:eastAsia="Times New Roman" w:hAnsi="Times New Roman" w:cs="Times New Roman"/>
+          <w:sz w:val="24"/>
+          <w:szCs w:val="24"/>
+        </w:rPr>
+        <w:t xml:space="preserve">   * @example</w:t>
+      </w:r>
+    </w:p>
+    <w:p>
+      <w:pPr>
+        <w:tabs>
+          <w:tab w:val="right" w:pos="8784"/>
+        </w:tabs>
+        <w:rPr>
+          <w:rFonts w:ascii="Times New Roman" w:eastAsia="Times New Roman" w:hAnsi="Times New Roman" w:cs="Times New Roman"/>
+          <w:sz w:val="24"/>
+          <w:szCs w:val="24"/>
+        </w:rPr>
+      </w:pPr>
+      <w:r>
+        <w:rPr>
+          <w:rFonts w:ascii="Times New Roman" w:eastAsia="Times New Roman" w:hAnsi="Times New Roman" w:cs="Times New Roman"/>
+          <w:sz w:val="24"/>
+          <w:szCs w:val="24"/>
+        </w:rPr>
+        <w:lastRenderedPageBreak/>
+        <w:t xml:space="preserve">     &lt;example module="common.graphSettings"&gt;</w:t>
+      </w:r>
+    </w:p>
+    <w:p>
+      <w:pPr>
+        <w:tabs>
+          <w:tab w:val="right" w:pos="8784"/>
+        </w:tabs>
+        <w:rPr>
+          <w:rFonts w:ascii="Times New Roman" w:eastAsia="Times New Roman" w:hAnsi="Times New Roman" w:cs="Times New Roman"/>
+          <w:sz w:val="24"/>
+          <w:szCs w:val="24"/>
+        </w:rPr>
+      </w:pPr>
+      <w:r>
+        <w:rPr>
+          <w:rFonts w:ascii="Times New Roman" w:eastAsia="Times New Roman" w:hAnsi="Times New Roman" w:cs="Times New Roman"/>
+          <w:sz w:val="24"/>
+          <w:szCs w:val="24"/>
+        </w:rPr>
+        <w:t xml:space="preserve">       &lt;file name="index.html"&gt;</w:t>
+      </w:r>
+    </w:p>
+    <w:p>
+      <w:pPr>
+        <w:tabs>
+          <w:tab w:val="right" w:pos="8784"/>
+        </w:tabs>
+        <w:rPr>
+          <w:rFonts w:ascii="Times New Roman" w:eastAsia="Times New Roman" w:hAnsi="Times New Roman" w:cs="Times New Roman"/>
+          <w:sz w:val="24"/>
+          <w:szCs w:val="24"/>
+        </w:rPr>
+      </w:pPr>
+      <w:r>
+        <w:rPr>
+          <w:rFonts w:ascii="Times New Roman" w:eastAsia="Times New Roman" w:hAnsi="Times New Roman" w:cs="Times New Roman"/>
+          <w:sz w:val="24"/>
+          <w:szCs w:val="24"/>
+        </w:rPr>
+        <w:t xml:space="preserve">        &lt;graphSettings&gt;&lt;/graphSettings&gt;</w:t>
+      </w:r>
+    </w:p>
+    <w:p>
+      <w:pPr>
+        <w:tabs>
+          <w:tab w:val="right" w:pos="8784"/>
+        </w:tabs>
+        <w:rPr>
+          <w:rFonts w:ascii="Times New Roman" w:eastAsia="Times New Roman" w:hAnsi="Times New Roman" w:cs="Times New Roman"/>
+          <w:sz w:val="24"/>
+          <w:szCs w:val="24"/>
+        </w:rPr>
+      </w:pPr>
+      <w:r>
+        <w:rPr>
+          <w:rFonts w:ascii="Times New Roman" w:eastAsia="Times New Roman" w:hAnsi="Times New Roman" w:cs="Times New Roman"/>
+          <w:sz w:val="24"/>
+          <w:szCs w:val="24"/>
+        </w:rPr>
+        <w:t xml:space="preserve">       &lt;/file&gt;</w:t>
+      </w:r>
+    </w:p>
+    <w:p>
+      <w:pPr>
+        <w:tabs>
+          <w:tab w:val="right" w:pos="8784"/>
+        </w:tabs>
+        <w:rPr>
+          <w:rFonts w:ascii="Times New Roman" w:eastAsia="Times New Roman" w:hAnsi="Times New Roman" w:cs="Times New Roman"/>
+          <w:sz w:val="24"/>
+          <w:szCs w:val="24"/>
+        </w:rPr>
+      </w:pPr>
+      <w:r>
+        <w:rPr>
+          <w:rFonts w:ascii="Times New Roman" w:eastAsia="Times New Roman" w:hAnsi="Times New Roman" w:cs="Times New Roman"/>
+          <w:sz w:val="24"/>
+          <w:szCs w:val="24"/>
+        </w:rPr>
+        <w:t xml:space="preserve">     &lt;/example&gt;</w:t>
+      </w:r>
+    </w:p>
+    <w:p>
+      <w:pPr>
+        <w:tabs>
+          <w:tab w:val="right" w:pos="8784"/>
+        </w:tabs>
+        <w:rPr>
+          <w:rFonts w:ascii="Times New Roman" w:eastAsia="Times New Roman" w:hAnsi="Times New Roman" w:cs="Times New Roman"/>
+          <w:sz w:val="24"/>
+          <w:szCs w:val="24"/>
+        </w:rPr>
+      </w:pPr>
+      <w:r>
+        <w:rPr>
+          <w:rFonts w:ascii="Times New Roman" w:eastAsia="Times New Roman" w:hAnsi="Times New Roman" w:cs="Times New Roman"/>
+          <w:sz w:val="24"/>
+          <w:szCs w:val="24"/>
+        </w:rPr>
+        <w:t xml:space="preserve">   *</w:t>
+      </w:r>
+    </w:p>
+    <w:p>
+      <w:pPr>
+        <w:tabs>
+          <w:tab w:val="right" w:pos="8784"/>
+        </w:tabs>
+        <w:rPr>
+          <w:rFonts w:ascii="Times New Roman" w:eastAsia="Times New Roman" w:hAnsi="Times New Roman" w:cs="Times New Roman"/>
+          <w:sz w:val="24"/>
+          <w:szCs w:val="24"/>
+        </w:rPr>
+      </w:pPr>
+      <w:r>
+        <w:rPr>
+          <w:rFonts w:ascii="Times New Roman" w:eastAsia="Times New Roman" w:hAnsi="Times New Roman" w:cs="Times New Roman"/>
+          <w:sz w:val="24"/>
+          <w:szCs w:val="24"/>
+        </w:rPr>
+        <w:t xml:space="preserve">   */</w:t>
+      </w:r>
+    </w:p>
+    <w:p>
+      <w:pPr>
+        <w:tabs>
+          <w:tab w:val="right" w:pos="8784"/>
+        </w:tabs>
+        <w:rPr>
+          <w:rFonts w:ascii="Times New Roman" w:eastAsia="Times New Roman" w:hAnsi="Times New Roman" w:cs="Times New Roman"/>
+          <w:sz w:val="24"/>
+          <w:szCs w:val="24"/>
+        </w:rPr>
+      </w:pPr>
+      <w:r>
+        <w:rPr>
+          <w:rFonts w:ascii="Times New Roman" w:eastAsia="Times New Roman" w:hAnsi="Times New Roman" w:cs="Times New Roman"/>
+          <w:sz w:val="24"/>
+          <w:szCs w:val="24"/>
+        </w:rPr>
+        <w:t xml:space="preserve">  angular</w:t>
+      </w:r>
+    </w:p>
+    <w:p>
+      <w:pPr>
+        <w:tabs>
+          <w:tab w:val="right" w:pos="8784"/>
+        </w:tabs>
+        <w:rPr>
+          <w:rFonts w:ascii="Times New Roman" w:eastAsia="Times New Roman" w:hAnsi="Times New Roman" w:cs="Times New Roman"/>
+          <w:sz w:val="24"/>
+          <w:szCs w:val="24"/>
+        </w:rPr>
+      </w:pPr>
+      <w:r>
+        <w:rPr>
+          <w:rFonts w:ascii="Times New Roman" w:eastAsia="Times New Roman" w:hAnsi="Times New Roman" w:cs="Times New Roman"/>
+          <w:sz w:val="24"/>
+          <w:szCs w:val="24"/>
+        </w:rPr>
+        <w:t xml:space="preserve">    .module('common.graphSettings')</w:t>
+      </w:r>
+    </w:p>
+    <w:p>
+      <w:pPr>
+        <w:tabs>
+          <w:tab w:val="right" w:pos="8784"/>
+        </w:tabs>
+        <w:rPr>
+          <w:rFonts w:ascii="Times New Roman" w:eastAsia="Times New Roman" w:hAnsi="Times New Roman" w:cs="Times New Roman"/>
+          <w:sz w:val="24"/>
+          <w:szCs w:val="24"/>
+        </w:rPr>
+      </w:pPr>
+      <w:r>
+        <w:rPr>
+          <w:rFonts w:ascii="Times New Roman" w:eastAsia="Times New Roman" w:hAnsi="Times New Roman" w:cs="Times New Roman"/>
+          <w:sz w:val="24"/>
+          <w:szCs w:val="24"/>
+        </w:rPr>
+        <w:t xml:space="preserve">    .directive('graphSettings', graphSettings);</w:t>
+      </w:r>
+    </w:p>
+    <w:p>
+      <w:pPr>
+        <w:tabs>
+          <w:tab w:val="right" w:pos="8784"/>
+        </w:tabs>
+        <w:rPr>
+          <w:rFonts w:ascii="Times New Roman" w:eastAsia="Times New Roman" w:hAnsi="Times New Roman" w:cs="Times New Roman"/>
+          <w:sz w:val="24"/>
+          <w:szCs w:val="24"/>
+        </w:rPr>
+      </w:pPr>
+    </w:p>
+    <w:p>
+      <w:pPr>
+        <w:tabs>
+          <w:tab w:val="right" w:pos="8784"/>
+        </w:tabs>
+        <w:rPr>
+          <w:rFonts w:ascii="Times New Roman" w:eastAsia="Times New Roman" w:hAnsi="Times New Roman" w:cs="Times New Roman"/>
+          <w:sz w:val="24"/>
+          <w:szCs w:val="24"/>
+        </w:rPr>
+      </w:pPr>
+      <w:r>
+        <w:rPr>
+          <w:rFonts w:ascii="Times New Roman" w:eastAsia="Times New Roman" w:hAnsi="Times New Roman" w:cs="Times New Roman"/>
+          <w:sz w:val="24"/>
+          <w:szCs w:val="24"/>
+        </w:rPr>
+        <w:t xml:space="preserve">  function graphSettings() {</w:t>
+      </w:r>
+    </w:p>
+    <w:p>
+      <w:pPr>
+        <w:tabs>
+          <w:tab w:val="right" w:pos="8784"/>
+        </w:tabs>
+        <w:rPr>
+          <w:rFonts w:ascii="Times New Roman" w:eastAsia="Times New Roman" w:hAnsi="Times New Roman" w:cs="Times New Roman"/>
+          <w:sz w:val="24"/>
+          <w:szCs w:val="24"/>
+        </w:rPr>
+      </w:pPr>
+      <w:r>
+        <w:rPr>
+          <w:rFonts w:ascii="Times New Roman" w:eastAsia="Times New Roman" w:hAnsi="Times New Roman" w:cs="Times New Roman"/>
+          <w:sz w:val="24"/>
+          <w:szCs w:val="24"/>
+        </w:rPr>
+        <w:t xml:space="preserve">    return {</w:t>
+      </w:r>
+    </w:p>
+    <w:p>
+      <w:pPr>
+        <w:tabs>
+          <w:tab w:val="right" w:pos="8784"/>
+        </w:tabs>
+        <w:rPr>
+          <w:rFonts w:ascii="Times New Roman" w:eastAsia="Times New Roman" w:hAnsi="Times New Roman" w:cs="Times New Roman"/>
+          <w:sz w:val="24"/>
+          <w:szCs w:val="24"/>
+        </w:rPr>
+      </w:pPr>
+      <w:r>
+        <w:rPr>
+          <w:rFonts w:ascii="Times New Roman" w:eastAsia="Times New Roman" w:hAnsi="Times New Roman" w:cs="Times New Roman"/>
+          <w:sz w:val="24"/>
+          <w:szCs w:val="24"/>
+        </w:rPr>
+        <w:t xml:space="preserve">      restrict: 'E',</w:t>
+      </w:r>
+    </w:p>
+    <w:p>
+      <w:pPr>
+        <w:tabs>
+          <w:tab w:val="right" w:pos="8784"/>
+        </w:tabs>
+        <w:rPr>
+          <w:rFonts w:ascii="Times New Roman" w:eastAsia="Times New Roman" w:hAnsi="Times New Roman" w:cs="Times New Roman"/>
+          <w:sz w:val="24"/>
+          <w:szCs w:val="24"/>
+        </w:rPr>
+      </w:pPr>
+      <w:r>
+        <w:rPr>
+          <w:rFonts w:ascii="Times New Roman" w:eastAsia="Times New Roman" w:hAnsi="Times New Roman" w:cs="Times New Roman"/>
+          <w:sz w:val="24"/>
+          <w:szCs w:val="24"/>
+        </w:rPr>
+        <w:t xml:space="preserve">      scope: {</w:t>
+      </w:r>
+    </w:p>
+    <w:p>
+      <w:pPr>
+        <w:tabs>
+          <w:tab w:val="right" w:pos="8784"/>
+        </w:tabs>
+        <w:rPr>
+          <w:rFonts w:ascii="Times New Roman" w:eastAsia="Times New Roman" w:hAnsi="Times New Roman" w:cs="Times New Roman"/>
+          <w:sz w:val="24"/>
+          <w:szCs w:val="24"/>
+        </w:rPr>
+      </w:pPr>
+      <w:r>
+        <w:rPr>
+          <w:rFonts w:ascii="Times New Roman" w:eastAsia="Times New Roman" w:hAnsi="Times New Roman" w:cs="Times New Roman"/>
+          <w:sz w:val="24"/>
+          <w:szCs w:val="24"/>
+        </w:rPr>
+        <w:t xml:space="preserve">        metricObject: '=',</w:t>
+      </w:r>
+    </w:p>
+    <w:p>
+      <w:pPr>
+        <w:tabs>
+          <w:tab w:val="right" w:pos="8784"/>
+        </w:tabs>
+        <w:rPr>
+          <w:rFonts w:ascii="Times New Roman" w:eastAsia="Times New Roman" w:hAnsi="Times New Roman" w:cs="Times New Roman"/>
+          <w:sz w:val="24"/>
+          <w:szCs w:val="24"/>
+        </w:rPr>
+      </w:pPr>
+      <w:r>
+        <w:rPr>
+          <w:rFonts w:ascii="Times New Roman" w:eastAsia="Times New Roman" w:hAnsi="Times New Roman" w:cs="Times New Roman"/>
+          <w:sz w:val="24"/>
+          <w:szCs w:val="24"/>
+        </w:rPr>
+        <w:t xml:space="preserve">        sampleSize: '=',</w:t>
+      </w:r>
+    </w:p>
+    <w:p>
+      <w:pPr>
+        <w:tabs>
+          <w:tab w:val="right" w:pos="8784"/>
+        </w:tabs>
+        <w:rPr>
+          <w:rFonts w:ascii="Times New Roman" w:eastAsia="Times New Roman" w:hAnsi="Times New Roman" w:cs="Times New Roman"/>
+          <w:sz w:val="24"/>
+          <w:szCs w:val="24"/>
+        </w:rPr>
+      </w:pPr>
+      <w:r>
+        <w:rPr>
+          <w:rFonts w:ascii="Times New Roman" w:eastAsia="Times New Roman" w:hAnsi="Times New Roman" w:cs="Times New Roman"/>
+          <w:sz w:val="24"/>
+          <w:szCs w:val="24"/>
+        </w:rPr>
+        <w:t xml:space="preserve">        showFocusGraph: '='</w:t>
+      </w:r>
+    </w:p>
+    <w:p>
+      <w:pPr>
+        <w:tabs>
+          <w:tab w:val="right" w:pos="8784"/>
+        </w:tabs>
+        <w:rPr>
+          <w:rFonts w:ascii="Times New Roman" w:eastAsia="Times New Roman" w:hAnsi="Times New Roman" w:cs="Times New Roman"/>
+          <w:sz w:val="24"/>
+          <w:szCs w:val="24"/>
+        </w:rPr>
+      </w:pPr>
+      <w:r>
+        <w:rPr>
+          <w:rFonts w:ascii="Times New Roman" w:eastAsia="Times New Roman" w:hAnsi="Times New Roman" w:cs="Times New Roman"/>
+          <w:sz w:val="24"/>
+          <w:szCs w:val="24"/>
+        </w:rPr>
+        <w:t xml:space="preserve">      },</w:t>
+      </w:r>
+    </w:p>
+    <w:p>
+      <w:pPr>
+        <w:tabs>
+          <w:tab w:val="right" w:pos="8784"/>
+        </w:tabs>
+        <w:rPr>
+          <w:rFonts w:ascii="Times New Roman" w:eastAsia="Times New Roman" w:hAnsi="Times New Roman" w:cs="Times New Roman"/>
+          <w:sz w:val="24"/>
+          <w:szCs w:val="24"/>
+        </w:rPr>
+      </w:pPr>
+      <w:r>
+        <w:rPr>
+          <w:rFonts w:ascii="Times New Roman" w:eastAsia="Times New Roman" w:hAnsi="Times New Roman" w:cs="Times New Roman"/>
+          <w:sz w:val="24"/>
+          <w:szCs w:val="24"/>
+        </w:rPr>
+        <w:t xml:space="preserve">      templateUrl: 'common/graph-settings/graph-settings-directive.tpl.html',</w:t>
+      </w:r>
+    </w:p>
+    <w:p>
+      <w:pPr>
+        <w:tabs>
+          <w:tab w:val="right" w:pos="8784"/>
+        </w:tabs>
+        <w:rPr>
+          <w:rFonts w:ascii="Times New Roman" w:eastAsia="Times New Roman" w:hAnsi="Times New Roman" w:cs="Times New Roman"/>
+          <w:sz w:val="24"/>
+          <w:szCs w:val="24"/>
+        </w:rPr>
+      </w:pPr>
+      <w:r>
+        <w:rPr>
+          <w:rFonts w:ascii="Times New Roman" w:eastAsia="Times New Roman" w:hAnsi="Times New Roman" w:cs="Times New Roman"/>
+          <w:sz w:val="24"/>
+          <w:szCs w:val="24"/>
+        </w:rPr>
+        <w:t xml:space="preserve">      replace: true,</w:t>
+      </w:r>
+    </w:p>
+    <w:p>
+      <w:pPr>
+        <w:tabs>
+          <w:tab w:val="right" w:pos="8784"/>
+        </w:tabs>
+        <w:rPr>
+          <w:rFonts w:ascii="Times New Roman" w:eastAsia="Times New Roman" w:hAnsi="Times New Roman" w:cs="Times New Roman"/>
+          <w:sz w:val="24"/>
+          <w:szCs w:val="24"/>
+        </w:rPr>
+      </w:pPr>
+      <w:r>
+        <w:rPr>
+          <w:rFonts w:ascii="Times New Roman" w:eastAsia="Times New Roman" w:hAnsi="Times New Roman" w:cs="Times New Roman"/>
+          <w:sz w:val="24"/>
+          <w:szCs w:val="24"/>
+        </w:rPr>
+        <w:t xml:space="preserve">      controllerAs: 'graphSettings', </w:t>
+      </w:r>
+    </w:p>
+    <w:p>
+      <w:pPr>
+        <w:tabs>
+          <w:tab w:val="right" w:pos="8784"/>
+        </w:tabs>
+        <w:rPr>
+          <w:rFonts w:ascii="Times New Roman" w:eastAsia="Times New Roman" w:hAnsi="Times New Roman" w:cs="Times New Roman"/>
+          <w:sz w:val="24"/>
+          <w:szCs w:val="24"/>
+        </w:rPr>
+      </w:pPr>
+      <w:r>
+        <w:rPr>
+          <w:rFonts w:ascii="Times New Roman" w:eastAsia="Times New Roman" w:hAnsi="Times New Roman" w:cs="Times New Roman"/>
+          <w:sz w:val="24"/>
+          <w:szCs w:val="24"/>
+        </w:rPr>
+        <w:t xml:space="preserve">      bindToController: true,</w:t>
+      </w:r>
+    </w:p>
+    <w:p>
+      <w:pPr>
+        <w:tabs>
+          <w:tab w:val="right" w:pos="8784"/>
+        </w:tabs>
+        <w:rPr>
+          <w:rFonts w:ascii="Times New Roman" w:eastAsia="Times New Roman" w:hAnsi="Times New Roman" w:cs="Times New Roman"/>
+          <w:sz w:val="24"/>
+          <w:szCs w:val="24"/>
+        </w:rPr>
+      </w:pPr>
+      <w:r>
+        <w:rPr>
+          <w:rFonts w:ascii="Times New Roman" w:eastAsia="Times New Roman" w:hAnsi="Times New Roman" w:cs="Times New Roman"/>
+          <w:sz w:val="24"/>
+          <w:szCs w:val="24"/>
+        </w:rPr>
+        <w:t xml:space="preserve">      controller: function (DetailsUtility, DetailsApi, $scope) {</w:t>
+      </w:r>
+    </w:p>
+    <w:p>
+      <w:pPr>
+        <w:tabs>
+          <w:tab w:val="right" w:pos="8784"/>
+        </w:tabs>
+        <w:rPr>
+          <w:rFonts w:ascii="Times New Roman" w:eastAsia="Times New Roman" w:hAnsi="Times New Roman" w:cs="Times New Roman"/>
+          <w:sz w:val="24"/>
+          <w:szCs w:val="24"/>
+        </w:rPr>
+      </w:pPr>
+      <w:r>
+        <w:rPr>
+          <w:rFonts w:ascii="Times New Roman" w:eastAsia="Times New Roman" w:hAnsi="Times New Roman" w:cs="Times New Roman"/>
+          <w:sz w:val="24"/>
+          <w:szCs w:val="24"/>
+        </w:rPr>
+        <w:t xml:space="preserve">        var vm = this;</w:t>
+      </w:r>
+    </w:p>
+    <w:p>
+      <w:pPr>
+        <w:tabs>
+          <w:tab w:val="right" w:pos="8784"/>
+        </w:tabs>
+        <w:rPr>
+          <w:rFonts w:ascii="Times New Roman" w:eastAsia="Times New Roman" w:hAnsi="Times New Roman" w:cs="Times New Roman"/>
+          <w:sz w:val="24"/>
+          <w:szCs w:val="24"/>
+        </w:rPr>
+      </w:pPr>
+      <w:r>
+        <w:rPr>
+          <w:rFonts w:ascii="Times New Roman" w:eastAsia="Times New Roman" w:hAnsi="Times New Roman" w:cs="Times New Roman"/>
+          <w:sz w:val="24"/>
+          <w:szCs w:val="24"/>
+        </w:rPr>
+        <w:t xml:space="preserve">        vm.name = 'graph-settings';//what is this for?</w:t>
+      </w:r>
+    </w:p>
+    <w:p>
+      <w:pPr>
+        <w:tabs>
+          <w:tab w:val="right" w:pos="8784"/>
+        </w:tabs>
+        <w:rPr>
+          <w:rFonts w:ascii="Times New Roman" w:eastAsia="Times New Roman" w:hAnsi="Times New Roman" w:cs="Times New Roman"/>
+          <w:sz w:val="24"/>
+          <w:szCs w:val="24"/>
+        </w:rPr>
+      </w:pPr>
+    </w:p>
+    <w:p>
+      <w:pPr>
+        <w:tabs>
+          <w:tab w:val="right" w:pos="8784"/>
+        </w:tabs>
+        <w:rPr>
+          <w:rFonts w:ascii="Times New Roman" w:eastAsia="Times New Roman" w:hAnsi="Times New Roman" w:cs="Times New Roman"/>
+          <w:sz w:val="24"/>
+          <w:szCs w:val="24"/>
+        </w:rPr>
+      </w:pPr>
+      <w:r>
+        <w:rPr>
+          <w:rFonts w:ascii="Times New Roman" w:eastAsia="Times New Roman" w:hAnsi="Times New Roman" w:cs="Times New Roman"/>
+          <w:sz w:val="24"/>
+          <w:szCs w:val="24"/>
+        </w:rPr>
+        <w:t xml:space="preserve">        //set the default sample size and chart type</w:t>
+      </w:r>
+    </w:p>
+    <w:p>
+      <w:pPr>
+        <w:tabs>
+          <w:tab w:val="right" w:pos="8784"/>
+        </w:tabs>
+        <w:rPr>
+          <w:rFonts w:ascii="Times New Roman" w:eastAsia="Times New Roman" w:hAnsi="Times New Roman" w:cs="Times New Roman"/>
+          <w:sz w:val="24"/>
+          <w:szCs w:val="24"/>
+        </w:rPr>
+      </w:pPr>
+      <w:r>
+        <w:rPr>
+          <w:rFonts w:ascii="Times New Roman" w:eastAsia="Times New Roman" w:hAnsi="Times New Roman" w:cs="Times New Roman"/>
+          <w:sz w:val="24"/>
+          <w:szCs w:val="24"/>
+        </w:rPr>
+        <w:t xml:space="preserve">        // vm.sampleSize = 15;</w:t>
+      </w:r>
+    </w:p>
+    <w:p>
+      <w:pPr>
+        <w:tabs>
+          <w:tab w:val="right" w:pos="8784"/>
+        </w:tabs>
+        <w:rPr>
+          <w:rFonts w:ascii="Times New Roman" w:eastAsia="Times New Roman" w:hAnsi="Times New Roman" w:cs="Times New Roman"/>
+          <w:sz w:val="24"/>
+          <w:szCs w:val="24"/>
+        </w:rPr>
+      </w:pPr>
+      <w:r>
+        <w:rPr>
+          <w:rFonts w:ascii="Times New Roman" w:eastAsia="Times New Roman" w:hAnsi="Times New Roman" w:cs="Times New Roman"/>
+          <w:sz w:val="24"/>
+          <w:szCs w:val="24"/>
+        </w:rPr>
+        <w:t xml:space="preserve">        vm.sampleSizeOptions = [30, 60, 90, 365];</w:t>
+      </w:r>
+    </w:p>
+    <w:p>
+      <w:pPr>
+        <w:tabs>
+          <w:tab w:val="right" w:pos="8784"/>
+        </w:tabs>
+        <w:rPr>
+          <w:rFonts w:ascii="Times New Roman" w:eastAsia="Times New Roman" w:hAnsi="Times New Roman" w:cs="Times New Roman"/>
+          <w:sz w:val="24"/>
+          <w:szCs w:val="24"/>
+        </w:rPr>
+      </w:pPr>
+      <w:r>
+        <w:rPr>
+          <w:rFonts w:ascii="Times New Roman" w:eastAsia="Times New Roman" w:hAnsi="Times New Roman" w:cs="Times New Roman"/>
+          <w:sz w:val="24"/>
+          <w:szCs w:val="24"/>
+        </w:rPr>
+        <w:t xml:space="preserve">        // vm.showFocusGraph = false;</w:t>
+      </w:r>
+    </w:p>
+    <w:p>
+      <w:pPr>
+        <w:tabs>
+          <w:tab w:val="right" w:pos="8784"/>
+        </w:tabs>
+        <w:rPr>
+          <w:rFonts w:ascii="Times New Roman" w:eastAsia="Times New Roman" w:hAnsi="Times New Roman" w:cs="Times New Roman"/>
+          <w:sz w:val="24"/>
+          <w:szCs w:val="24"/>
+        </w:rPr>
+      </w:pPr>
+    </w:p>
+    <w:p>
+      <w:pPr>
+        <w:tabs>
+          <w:tab w:val="right" w:pos="8784"/>
+        </w:tabs>
+        <w:rPr>
+          <w:rFonts w:ascii="Times New Roman" w:eastAsia="Times New Roman" w:hAnsi="Times New Roman" w:cs="Times New Roman"/>
+          <w:sz w:val="24"/>
+          <w:szCs w:val="24"/>
+        </w:rPr>
+      </w:pPr>
+      <w:r>
+        <w:rPr>
+          <w:rFonts w:ascii="Times New Roman" w:eastAsia="Times New Roman" w:hAnsi="Times New Roman" w:cs="Times New Roman"/>
+          <w:sz w:val="24"/>
+          <w:szCs w:val="24"/>
+        </w:rPr>
+        <w:t xml:space="preserve">        vm.selectSampleSize = function (size) {</w:t>
+      </w:r>
+    </w:p>
+    <w:p>
+      <w:pPr>
+        <w:tabs>
+          <w:tab w:val="right" w:pos="8784"/>
+        </w:tabs>
+        <w:rPr>
+          <w:rFonts w:ascii="Times New Roman" w:eastAsia="Times New Roman" w:hAnsi="Times New Roman" w:cs="Times New Roman"/>
+          <w:sz w:val="24"/>
+          <w:szCs w:val="24"/>
+        </w:rPr>
+      </w:pPr>
+      <w:r>
+        <w:rPr>
+          <w:rFonts w:ascii="Times New Roman" w:eastAsia="Times New Roman" w:hAnsi="Times New Roman" w:cs="Times New Roman"/>
+          <w:sz w:val="24"/>
+          <w:szCs w:val="24"/>
+        </w:rPr>
+        <w:t xml:space="preserve">        DetailsUtility.numDates = size;</w:t>
+      </w:r>
+    </w:p>
+    <w:p>
+      <w:pPr>
+        <w:tabs>
+          <w:tab w:val="right" w:pos="8784"/>
+        </w:tabs>
+        <w:rPr>
+          <w:rFonts w:ascii="Times New Roman" w:eastAsia="Times New Roman" w:hAnsi="Times New Roman" w:cs="Times New Roman"/>
+          <w:sz w:val="24"/>
+          <w:szCs w:val="24"/>
+        </w:rPr>
+      </w:pPr>
+      <w:r>
+        <w:rPr>
+          <w:rFonts w:ascii="Times New Roman" w:eastAsia="Times New Roman" w:hAnsi="Times New Roman" w:cs="Times New Roman"/>
+          <w:sz w:val="24"/>
+          <w:szCs w:val="24"/>
+        </w:rPr>
+        <w:t xml:space="preserve">        DetailsApi.getUserHistory(_.pluck(ctrl.people, 'id'), 'training/program/history/xp/', {numDates:</w:t>
+      </w:r>
+    </w:p>
+    <w:p>
+      <w:pPr>
+        <w:tabs>
+          <w:tab w:val="right" w:pos="8784"/>
+        </w:tabs>
+        <w:rPr>
+          <w:rFonts w:ascii="Times New Roman" w:eastAsia="Times New Roman" w:hAnsi="Times New Roman" w:cs="Times New Roman"/>
+          <w:sz w:val="24"/>
+          <w:szCs w:val="24"/>
+        </w:rPr>
+      </w:pPr>
+      <w:r>
+        <w:rPr>
+          <w:rFonts w:ascii="Times New Roman" w:eastAsia="Times New Roman" w:hAnsi="Times New Roman" w:cs="Times New Roman"/>
+          <w:sz w:val="24"/>
+          <w:szCs w:val="24"/>
+        </w:rPr>
+        <w:t xml:space="preserve">         ctrl.sampleSize})</w:t>
+      </w:r>
+    </w:p>
+    <w:p>
+      <w:pPr>
+        <w:tabs>
+          <w:tab w:val="right" w:pos="8784"/>
+        </w:tabs>
+        <w:rPr>
+          <w:rFonts w:ascii="Times New Roman" w:eastAsia="Times New Roman" w:hAnsi="Times New Roman" w:cs="Times New Roman"/>
+          <w:sz w:val="24"/>
+          <w:szCs w:val="24"/>
+        </w:rPr>
+      </w:pPr>
+      <w:r>
+        <w:rPr>
+          <w:rFonts w:ascii="Times New Roman" w:eastAsia="Times New Roman" w:hAnsi="Times New Roman" w:cs="Times New Roman"/>
+          <w:sz w:val="24"/>
+          <w:szCs w:val="24"/>
+        </w:rPr>
+        <w:t xml:space="preserve">          .then(function (data) {</w:t>
+      </w:r>
+    </w:p>
+    <w:p>
+      <w:pPr>
+        <w:tabs>
+          <w:tab w:val="right" w:pos="8784"/>
+        </w:tabs>
+        <w:rPr>
+          <w:rFonts w:ascii="Times New Roman" w:eastAsia="Times New Roman" w:hAnsi="Times New Roman" w:cs="Times New Roman"/>
+          <w:sz w:val="24"/>
+          <w:szCs w:val="24"/>
+        </w:rPr>
+      </w:pPr>
+      <w:r>
+        <w:rPr>
+          <w:rFonts w:ascii="Times New Roman" w:eastAsia="Times New Roman" w:hAnsi="Times New Roman" w:cs="Times New Roman"/>
+          <w:sz w:val="24"/>
+          <w:szCs w:val="24"/>
+        </w:rPr>
+        <w:t xml:space="preserve">            ctrl.graph.data.forEach(function (person) {</w:t>
+      </w:r>
+    </w:p>
+    <w:p>
+      <w:pPr>
+        <w:tabs>
+          <w:tab w:val="right" w:pos="8784"/>
+        </w:tabs>
+        <w:rPr>
+          <w:rFonts w:ascii="Times New Roman" w:eastAsia="Times New Roman" w:hAnsi="Times New Roman" w:cs="Times New Roman"/>
+          <w:sz w:val="24"/>
+          <w:szCs w:val="24"/>
+        </w:rPr>
+      </w:pPr>
+      <w:r>
+        <w:rPr>
+          <w:rFonts w:ascii="Times New Roman" w:eastAsia="Times New Roman" w:hAnsi="Times New Roman" w:cs="Times New Roman"/>
+          <w:sz w:val="24"/>
+          <w:szCs w:val="24"/>
+        </w:rPr>
+        <w:t xml:space="preserve">              person.values = _.find(data, function (userHistory) {</w:t>
+      </w:r>
+    </w:p>
+    <w:p>
+      <w:pPr>
+        <w:tabs>
+          <w:tab w:val="right" w:pos="8784"/>
+        </w:tabs>
+        <w:rPr>
+          <w:rFonts w:ascii="Times New Roman" w:eastAsia="Times New Roman" w:hAnsi="Times New Roman" w:cs="Times New Roman"/>
+          <w:sz w:val="24"/>
+          <w:szCs w:val="24"/>
+        </w:rPr>
+      </w:pPr>
+      <w:r>
+        <w:rPr>
+          <w:rFonts w:ascii="Times New Roman" w:eastAsia="Times New Roman" w:hAnsi="Times New Roman" w:cs="Times New Roman"/>
+          <w:sz w:val="24"/>
+          <w:szCs w:val="24"/>
+        </w:rPr>
+        <w:t xml:space="preserve">                return person.id === userHistory.key;</w:t>
+      </w:r>
+    </w:p>
+    <w:p>
+      <w:pPr>
+        <w:tabs>
+          <w:tab w:val="right" w:pos="8784"/>
+        </w:tabs>
+        <w:rPr>
+          <w:rFonts w:ascii="Times New Roman" w:eastAsia="Times New Roman" w:hAnsi="Times New Roman" w:cs="Times New Roman"/>
+          <w:sz w:val="24"/>
+          <w:szCs w:val="24"/>
+        </w:rPr>
+      </w:pPr>
+      <w:r>
+        <w:rPr>
+          <w:rFonts w:ascii="Times New Roman" w:eastAsia="Times New Roman" w:hAnsi="Times New Roman" w:cs="Times New Roman"/>
+          <w:sz w:val="24"/>
+          <w:szCs w:val="24"/>
+        </w:rPr>
+        <w:t xml:space="preserve">              }).values;</w:t>
+      </w:r>
+    </w:p>
+    <w:p>
+      <w:pPr>
+        <w:tabs>
+          <w:tab w:val="right" w:pos="8784"/>
+        </w:tabs>
+        <w:rPr>
+          <w:rFonts w:ascii="Times New Roman" w:eastAsia="Times New Roman" w:hAnsi="Times New Roman" w:cs="Times New Roman"/>
+          <w:sz w:val="24"/>
+          <w:szCs w:val="24"/>
+        </w:rPr>
+      </w:pPr>
+      <w:r>
+        <w:rPr>
+          <w:rFonts w:ascii="Times New Roman" w:eastAsia="Times New Roman" w:hAnsi="Times New Roman" w:cs="Times New Roman"/>
+          <w:sz w:val="24"/>
+          <w:szCs w:val="24"/>
+        </w:rPr>
+        <w:t xml:space="preserve">            });</w:t>
+      </w:r>
+    </w:p>
+    <w:p>
+      <w:pPr>
+        <w:tabs>
+          <w:tab w:val="right" w:pos="8784"/>
+        </w:tabs>
+        <w:rPr>
+          <w:rFonts w:ascii="Times New Roman" w:eastAsia="Times New Roman" w:hAnsi="Times New Roman" w:cs="Times New Roman"/>
+          <w:sz w:val="24"/>
+          <w:szCs w:val="24"/>
+        </w:rPr>
+      </w:pPr>
+      <w:r>
+        <w:rPr>
+          <w:rFonts w:ascii="Times New Roman" w:eastAsia="Times New Roman" w:hAnsi="Times New Roman" w:cs="Times New Roman"/>
+          <w:sz w:val="24"/>
+          <w:szCs w:val="24"/>
+        </w:rPr>
+        <w:t xml:space="preserve">          });</w:t>
+      </w:r>
+    </w:p>
+    <w:p>
+      <w:pPr>
+        <w:tabs>
+          <w:tab w:val="right" w:pos="8784"/>
+        </w:tabs>
+        <w:rPr>
+          <w:rFonts w:ascii="Times New Roman" w:eastAsia="Times New Roman" w:hAnsi="Times New Roman" w:cs="Times New Roman"/>
+          <w:sz w:val="24"/>
+          <w:szCs w:val="24"/>
+        </w:rPr>
+      </w:pPr>
+      <w:r>
+        <w:rPr>
+          <w:rFonts w:ascii="Times New Roman" w:eastAsia="Times New Roman" w:hAnsi="Times New Roman" w:cs="Times New Roman"/>
+          <w:sz w:val="24"/>
+          <w:szCs w:val="24"/>
+        </w:rPr>
+        <w:t xml:space="preserve">        };</w:t>
+      </w:r>
+    </w:p>
+    <w:p>
+      <w:pPr>
+        <w:tabs>
+          <w:tab w:val="right" w:pos="8784"/>
+        </w:tabs>
+        <w:rPr>
+          <w:rFonts w:ascii="Times New Roman" w:eastAsia="Times New Roman" w:hAnsi="Times New Roman" w:cs="Times New Roman"/>
+          <w:sz w:val="24"/>
+          <w:szCs w:val="24"/>
+        </w:rPr>
+      </w:pPr>
+    </w:p>
+    <w:p>
+      <w:pPr>
+        <w:tabs>
+          <w:tab w:val="right" w:pos="8784"/>
+        </w:tabs>
+        <w:rPr>
+          <w:rFonts w:ascii="Times New Roman" w:eastAsia="Times New Roman" w:hAnsi="Times New Roman" w:cs="Times New Roman"/>
+          <w:sz w:val="24"/>
+          <w:szCs w:val="24"/>
+        </w:rPr>
+      </w:pPr>
+      <w:r>
+        <w:rPr>
+          <w:rFonts w:ascii="Times New Roman" w:eastAsia="Times New Roman" w:hAnsi="Times New Roman" w:cs="Times New Roman"/>
+          <w:sz w:val="24"/>
+          <w:szCs w:val="24"/>
+        </w:rPr>
+        <w:t xml:space="preserve">        vm.toggleChart = function () {</w:t>
+      </w:r>
+    </w:p>
+    <w:p>
+      <w:pPr>
+        <w:tabs>
+          <w:tab w:val="right" w:pos="8784"/>
+        </w:tabs>
+        <w:rPr>
+          <w:rFonts w:ascii="Times New Roman" w:eastAsia="Times New Roman" w:hAnsi="Times New Roman" w:cs="Times New Roman"/>
+          <w:sz w:val="24"/>
+          <w:szCs w:val="24"/>
+        </w:rPr>
+      </w:pPr>
+      <w:r>
+        <w:rPr>
+          <w:rFonts w:ascii="Times New Roman" w:eastAsia="Times New Roman" w:hAnsi="Times New Roman" w:cs="Times New Roman"/>
+          <w:sz w:val="24"/>
+          <w:szCs w:val="24"/>
+        </w:rPr>
+        <w:t xml:space="preserve">          if (ctrl.showFocusGraph === false) {</w:t>
+      </w:r>
+    </w:p>
+    <w:p>
+      <w:pPr>
+        <w:tabs>
+          <w:tab w:val="right" w:pos="8784"/>
+        </w:tabs>
+        <w:rPr>
+          <w:rFonts w:ascii="Times New Roman" w:eastAsia="Times New Roman" w:hAnsi="Times New Roman" w:cs="Times New Roman"/>
+          <w:sz w:val="24"/>
+          <w:szCs w:val="24"/>
+        </w:rPr>
+      </w:pPr>
+      <w:r>
+        <w:rPr>
+          <w:rFonts w:ascii="Times New Roman" w:eastAsia="Times New Roman" w:hAnsi="Times New Roman" w:cs="Times New Roman"/>
+          <w:sz w:val="24"/>
+          <w:szCs w:val="24"/>
+        </w:rPr>
+        <w:t xml:space="preserve">            ctrl.graph.options.chart.type = 'lineChart';</w:t>
+      </w:r>
+    </w:p>
+    <w:p>
+      <w:pPr>
+        <w:tabs>
+          <w:tab w:val="right" w:pos="8784"/>
+        </w:tabs>
+        <w:rPr>
+          <w:rFonts w:ascii="Times New Roman" w:eastAsia="Times New Roman" w:hAnsi="Times New Roman" w:cs="Times New Roman"/>
+          <w:sz w:val="24"/>
+          <w:szCs w:val="24"/>
+        </w:rPr>
+      </w:pPr>
+      <w:r>
+        <w:rPr>
+          <w:rFonts w:ascii="Times New Roman" w:eastAsia="Times New Roman" w:hAnsi="Times New Roman" w:cs="Times New Roman"/>
+          <w:sz w:val="24"/>
+          <w:szCs w:val="24"/>
+        </w:rPr>
+        <w:t xml:space="preserve">          } else {</w:t>
+      </w:r>
+    </w:p>
+    <w:p>
+      <w:pPr>
+        <w:tabs>
+          <w:tab w:val="right" w:pos="8784"/>
+        </w:tabs>
+        <w:rPr>
+          <w:rFonts w:ascii="Times New Roman" w:eastAsia="Times New Roman" w:hAnsi="Times New Roman" w:cs="Times New Roman"/>
+          <w:sz w:val="24"/>
+          <w:szCs w:val="24"/>
+        </w:rPr>
+      </w:pPr>
+      <w:r>
+        <w:rPr>
+          <w:rFonts w:ascii="Times New Roman" w:eastAsia="Times New Roman" w:hAnsi="Times New Roman" w:cs="Times New Roman"/>
+          <w:sz w:val="24"/>
+          <w:szCs w:val="24"/>
+        </w:rPr>
+        <w:t xml:space="preserve">            ctrl.graph.options.chart.type = 'lineWithFocusChart';</w:t>
+      </w:r>
+    </w:p>
+    <w:p>
+      <w:pPr>
+        <w:tabs>
+          <w:tab w:val="right" w:pos="8784"/>
+        </w:tabs>
+        <w:rPr>
+          <w:rFonts w:ascii="Times New Roman" w:eastAsia="Times New Roman" w:hAnsi="Times New Roman" w:cs="Times New Roman"/>
+          <w:sz w:val="24"/>
+          <w:szCs w:val="24"/>
+        </w:rPr>
+      </w:pPr>
+      <w:r>
+        <w:rPr>
+          <w:rFonts w:ascii="Times New Roman" w:eastAsia="Times New Roman" w:hAnsi="Times New Roman" w:cs="Times New Roman"/>
+          <w:sz w:val="24"/>
+          <w:szCs w:val="24"/>
+        </w:rPr>
+        <w:t xml:space="preserve">          }</w:t>
+      </w:r>
+    </w:p>
+    <w:p>
+      <w:pPr>
+        <w:tabs>
+          <w:tab w:val="right" w:pos="8784"/>
+        </w:tabs>
+        <w:rPr>
+          <w:rFonts w:ascii="Times New Roman" w:eastAsia="Times New Roman" w:hAnsi="Times New Roman" w:cs="Times New Roman"/>
+          <w:sz w:val="24"/>
+          <w:szCs w:val="24"/>
+        </w:rPr>
+      </w:pPr>
+      <w:r>
+        <w:rPr>
+          <w:rFonts w:ascii="Times New Roman" w:eastAsia="Times New Roman" w:hAnsi="Times New Roman" w:cs="Times New Roman"/>
+          <w:sz w:val="24"/>
+          <w:szCs w:val="24"/>
+        </w:rPr>
+        <w:t xml:space="preserve">        };</w:t>
+      </w:r>
+    </w:p>
+    <w:p>
+      <w:pPr>
+        <w:tabs>
+          <w:tab w:val="right" w:pos="8784"/>
+        </w:tabs>
+        <w:rPr>
+          <w:rFonts w:ascii="Times New Roman" w:eastAsia="Times New Roman" w:hAnsi="Times New Roman" w:cs="Times New Roman"/>
+          <w:sz w:val="24"/>
+          <w:szCs w:val="24"/>
+        </w:rPr>
+      </w:pPr>
+      <w:r>
+        <w:rPr>
+          <w:rFonts w:ascii="Times New Roman" w:eastAsia="Times New Roman" w:hAnsi="Times New Roman" w:cs="Times New Roman"/>
+          <w:sz w:val="24"/>
+          <w:szCs w:val="24"/>
+        </w:rPr>
+        <w:t xml:space="preserve">      },</w:t>
+      </w:r>
+    </w:p>
+    <w:p>
+      <w:pPr>
+        <w:tabs>
+          <w:tab w:val="right" w:pos="8784"/>
+        </w:tabs>
+        <w:rPr>
+          <w:rFonts w:ascii="Times New Roman" w:eastAsia="Times New Roman" w:hAnsi="Times New Roman" w:cs="Times New Roman"/>
+          <w:sz w:val="24"/>
+          <w:szCs w:val="24"/>
+        </w:rPr>
+      </w:pPr>
+      <w:r>
+        <w:rPr>
+          <w:rFonts w:ascii="Times New Roman" w:eastAsia="Times New Roman" w:hAnsi="Times New Roman" w:cs="Times New Roman"/>
+          <w:sz w:val="24"/>
+          <w:szCs w:val="24"/>
+        </w:rPr>
+        <w:t xml:space="preserve">      link: function (scope, element, attrs) {</w:t>
+      </w:r>
+    </w:p>
+    <w:p>
+      <w:pPr>
+        <w:tabs>
+          <w:tab w:val="right" w:pos="8784"/>
+        </w:tabs>
+        <w:rPr>
+          <w:rFonts w:ascii="Times New Roman" w:eastAsia="Times New Roman" w:hAnsi="Times New Roman" w:cs="Times New Roman"/>
+          <w:sz w:val="24"/>
+          <w:szCs w:val="24"/>
+        </w:rPr>
+      </w:pPr>
+      <w:r>
+        <w:rPr>
+          <w:rFonts w:ascii="Times New Roman" w:eastAsia="Times New Roman" w:hAnsi="Times New Roman" w:cs="Times New Roman"/>
+          <w:sz w:val="24"/>
+          <w:szCs w:val="24"/>
+        </w:rPr>
+        <w:t xml:space="preserve">        /*jshint unused:false */</w:t>
+      </w:r>
+    </w:p>
+    <w:p>
+      <w:pPr>
+        <w:tabs>
+          <w:tab w:val="right" w:pos="8784"/>
+        </w:tabs>
+        <w:rPr>
+          <w:rFonts w:ascii="Times New Roman" w:eastAsia="Times New Roman" w:hAnsi="Times New Roman" w:cs="Times New Roman"/>
+          <w:sz w:val="24"/>
+          <w:szCs w:val="24"/>
+        </w:rPr>
+      </w:pPr>
+      <w:r>
+        <w:rPr>
+          <w:rFonts w:ascii="Times New Roman" w:eastAsia="Times New Roman" w:hAnsi="Times New Roman" w:cs="Times New Roman"/>
+          <w:sz w:val="24"/>
+          <w:szCs w:val="24"/>
+        </w:rPr>
+        <w:t xml:space="preserve">      }</w:t>
+      </w:r>
+    </w:p>
+    <w:p>
+      <w:pPr>
+        <w:tabs>
+          <w:tab w:val="right" w:pos="8784"/>
+        </w:tabs>
+        <w:rPr>
+          <w:rFonts w:ascii="Times New Roman" w:eastAsia="Times New Roman" w:hAnsi="Times New Roman" w:cs="Times New Roman"/>
+          <w:sz w:val="24"/>
+          <w:szCs w:val="24"/>
+        </w:rPr>
+      </w:pPr>
+      <w:r>
+        <w:rPr>
+          <w:rFonts w:ascii="Times New Roman" w:eastAsia="Times New Roman" w:hAnsi="Times New Roman" w:cs="Times New Roman"/>
+          <w:sz w:val="24"/>
+          <w:szCs w:val="24"/>
+        </w:rPr>
+        <w:t xml:space="preserve">    };</w:t>
+      </w:r>
+    </w:p>
+    <w:p>
+      <w:pPr>
+        <w:tabs>
+          <w:tab w:val="right" w:pos="8784"/>
+        </w:tabs>
+        <w:rPr>
+          <w:rFonts w:ascii="Times New Roman" w:eastAsia="Times New Roman" w:hAnsi="Times New Roman" w:cs="Times New Roman"/>
+          <w:sz w:val="24"/>
+          <w:szCs w:val="24"/>
+        </w:rPr>
+      </w:pPr>
+      <w:r>
+        <w:rPr>
+          <w:rFonts w:ascii="Times New Roman" w:eastAsia="Times New Roman" w:hAnsi="Times New Roman" w:cs="Times New Roman"/>
+          <w:sz w:val="24"/>
+          <w:szCs w:val="24"/>
+        </w:rPr>
+        <w:t xml:space="preserve">  }</w:t>
+      </w:r>
+    </w:p>
+    <w:p>
+      <w:pPr>
+        <w:tabs>
+          <w:tab w:val="right" w:pos="8784"/>
+        </w:tabs>
+        <w:rPr>
+          <w:rFonts w:ascii="Times New Roman" w:eastAsia="Times New Roman" w:hAnsi="Times New Roman" w:cs="Times New Roman"/>
+          <w:sz w:val="24"/>
+          <w:szCs w:val="24"/>
+        </w:rPr>
+      </w:pPr>
+      <w:r>
+        <w:rPr>
+          <w:rFonts w:ascii="Times New Roman" w:eastAsia="Times New Roman" w:hAnsi="Times New Roman" w:cs="Times New Roman"/>
+          <w:sz w:val="24"/>
+          <w:szCs w:val="24"/>
+        </w:rPr>
+        <w:t>})();</w:t>
+      </w:r>
       <w:bookmarkStart w:id="0" w:name="_GoBack"/>
       <w:bookmarkEnd w:id="0"/>
-    </w:p>
-    <w:p>
-      <w:pPr>
-        <w:tabs>
-          <w:tab w:val="right" w:pos="8784"/>
-        </w:tabs>
-        <w:rPr>
-          <w:rFonts w:ascii="Times New Roman" w:eastAsia="Times New Roman" w:hAnsi="Times New Roman" w:cs="Times New Roman"/>
-          <w:sz w:val="24"/>
-          <w:szCs w:val="24"/>
-        </w:rPr>
-      </w:pPr>
-      <w:r>
-        <w:rPr>
-          <w:rFonts w:ascii="Times New Roman" w:eastAsia="Times New Roman" w:hAnsi="Times New Roman" w:cs="Times New Roman"/>
-          <w:sz w:val="24"/>
-          <w:szCs w:val="24"/>
-        </w:rPr>
-        <w:t>//allow users to set sample size for the history graphs on the Process and Engineering pages</w:t>
-      </w:r>
-    </w:p>
-    <w:p>
-      <w:pPr>
-        <w:tabs>
-          <w:tab w:val="right" w:pos="8784"/>
-        </w:tabs>
-        <w:rPr>
-          <w:rFonts w:ascii="Times New Roman" w:eastAsia="Times New Roman" w:hAnsi="Times New Roman" w:cs="Times New Roman"/>
-          <w:sz w:val="24"/>
-          <w:szCs w:val="24"/>
-        </w:rPr>
-      </w:pPr>
-      <w:r>
-        <w:rPr>
-          <w:rFonts w:ascii="Times New Roman" w:eastAsia="Times New Roman" w:hAnsi="Times New Roman" w:cs="Times New Roman"/>
-          <w:sz w:val="24"/>
-          <w:szCs w:val="24"/>
-        </w:rPr>
-        <w:t xml:space="preserve">      ctrl.selectSampleSize = function(size) {</w:t>
-      </w:r>
-    </w:p>
-    <w:p>
-      <w:pPr>
-        <w:tabs>
-          <w:tab w:val="right" w:pos="8784"/>
-        </w:tabs>
-        <w:rPr>
-          <w:rFonts w:ascii="Times New Roman" w:eastAsia="Times New Roman" w:hAnsi="Times New Roman" w:cs="Times New Roman"/>
-          <w:sz w:val="24"/>
-          <w:szCs w:val="24"/>
-        </w:rPr>
-      </w:pPr>
-      <w:r>
-        <w:rPr>
-          <w:rFonts w:ascii="Times New Roman" w:eastAsia="Times New Roman" w:hAnsi="Times New Roman" w:cs="Times New Roman"/>
-          <w:sz w:val="24"/>
-          <w:szCs w:val="24"/>
-        </w:rPr>
-        <w:t xml:space="preserve">        DetailsUtility.numDates = size;</w:t>
-      </w:r>
-    </w:p>
-    <w:p>
-      <w:pPr>
-        <w:tabs>
-          <w:tab w:val="right" w:pos="8784"/>
-        </w:tabs>
-        <w:rPr>
-          <w:rFonts w:ascii="Times New Roman" w:eastAsia="Times New Roman" w:hAnsi="Times New Roman" w:cs="Times New Roman"/>
-          <w:sz w:val="24"/>
-          <w:szCs w:val="24"/>
-        </w:rPr>
-      </w:pPr>
-      <w:r>
-        <w:rPr>
-          <w:rFonts w:ascii="Times New Roman" w:eastAsia="Times New Roman" w:hAnsi="Times New Roman" w:cs="Times New Roman"/>
-          <w:sz w:val="24"/>
-          <w:szCs w:val="24"/>
-        </w:rPr>
-        <w:t xml:space="preserve">        DetailsApi.getUserHistory(_.pluck(ctrl.people, 'id'), 'training/program/history/xp/',{numDates: ctrl.sampleSize})</w:t>
-      </w:r>
-    </w:p>
-    <w:p>
-      <w:pPr>
-        <w:tabs>
-          <w:tab w:val="right" w:pos="8784"/>
-        </w:tabs>
-        <w:rPr>
-          <w:rFonts w:ascii="Times New Roman" w:eastAsia="Times New Roman" w:hAnsi="Times New Roman" w:cs="Times New Roman"/>
-          <w:sz w:val="24"/>
-          <w:szCs w:val="24"/>
-        </w:rPr>
-      </w:pPr>
-      <w:r>
-        <w:rPr>
-          <w:rFonts w:ascii="Times New Roman" w:eastAsia="Times New Roman" w:hAnsi="Times New Roman" w:cs="Times New Roman"/>
-          <w:sz w:val="24"/>
-          <w:szCs w:val="24"/>
-        </w:rPr>
-        <w:t xml:space="preserve">          .then(function (data) {</w:t>
-      </w:r>
-    </w:p>
-    <w:p>
-      <w:pPr>
-        <w:tabs>
-          <w:tab w:val="right" w:pos="8784"/>
-        </w:tabs>
-        <w:rPr>
-          <w:rFonts w:ascii="Times New Roman" w:eastAsia="Times New Roman" w:hAnsi="Times New Roman" w:cs="Times New Roman"/>
-          <w:sz w:val="24"/>
-          <w:szCs w:val="24"/>
-        </w:rPr>
-      </w:pPr>
-      <w:r>
-        <w:rPr>
-          <w:rFonts w:ascii="Times New Roman" w:eastAsia="Times New Roman" w:hAnsi="Times New Roman" w:cs="Times New Roman"/>
-          <w:sz w:val="24"/>
-          <w:szCs w:val="24"/>
-        </w:rPr>
-        <w:t xml:space="preserve">            //  console.log('just data',data);</w:t>
-      </w:r>
-    </w:p>
-    <w:p>
-      <w:pPr>
-        <w:tabs>
-          <w:tab w:val="right" w:pos="8784"/>
-        </w:tabs>
-        <w:rPr>
-          <w:rFonts w:ascii="Times New Roman" w:eastAsia="Times New Roman" w:hAnsi="Times New Roman" w:cs="Times New Roman"/>
-          <w:sz w:val="24"/>
-          <w:szCs w:val="24"/>
-        </w:rPr>
-      </w:pPr>
-      <w:r>
-        <w:rPr>
-          <w:rFonts w:ascii="Times New Roman" w:eastAsia="Times New Roman" w:hAnsi="Times New Roman" w:cs="Times New Roman"/>
-          <w:sz w:val="24"/>
-          <w:szCs w:val="24"/>
-        </w:rPr>
-        <w:t xml:space="preserve">            ctrl.graph.data.forEach(function(person){</w:t>
-      </w:r>
-    </w:p>
-    <w:p>
-      <w:pPr>
-        <w:tabs>
-          <w:tab w:val="right" w:pos="8784"/>
-        </w:tabs>
-        <w:rPr>
-          <w:rFonts w:ascii="Times New Roman" w:eastAsia="Times New Roman" w:hAnsi="Times New Roman" w:cs="Times New Roman"/>
-          <w:sz w:val="24"/>
-          <w:szCs w:val="24"/>
-        </w:rPr>
-      </w:pPr>
-      <w:r>
-        <w:rPr>
-          <w:rFonts w:ascii="Times New Roman" w:eastAsia="Times New Roman" w:hAnsi="Times New Roman" w:cs="Times New Roman"/>
-          <w:sz w:val="24"/>
-          <w:szCs w:val="24"/>
-        </w:rPr>
-        <w:t xml:space="preserve">              person.values = _.find(data,function(userHistory){</w:t>
-      </w:r>
-    </w:p>
-    <w:p>
-      <w:pPr>
-        <w:tabs>
-          <w:tab w:val="right" w:pos="8784"/>
-        </w:tabs>
-        <w:rPr>
-          <w:rFonts w:ascii="Times New Roman" w:eastAsia="Times New Roman" w:hAnsi="Times New Roman" w:cs="Times New Roman"/>
-          <w:sz w:val="24"/>
-          <w:szCs w:val="24"/>
-        </w:rPr>
-      </w:pPr>
-      <w:r>
-        <w:rPr>
-          <w:rFonts w:ascii="Times New Roman" w:eastAsia="Times New Roman" w:hAnsi="Times New Roman" w:cs="Times New Roman"/>
-          <w:sz w:val="24"/>
-          <w:szCs w:val="24"/>
-        </w:rPr>
-        <w:t xml:space="preserve">                return person.id===userHistory.key;</w:t>
-      </w:r>
-    </w:p>
-    <w:p>
-      <w:pPr>
-        <w:tabs>
-          <w:tab w:val="right" w:pos="8784"/>
-        </w:tabs>
-        <w:rPr>
-          <w:rFonts w:ascii="Times New Roman" w:eastAsia="Times New Roman" w:hAnsi="Times New Roman" w:cs="Times New Roman"/>
-          <w:sz w:val="24"/>
-          <w:szCs w:val="24"/>
-        </w:rPr>
-      </w:pPr>
-      <w:r>
-        <w:rPr>
-          <w:rFonts w:ascii="Times New Roman" w:eastAsia="Times New Roman" w:hAnsi="Times New Roman" w:cs="Times New Roman"/>
-          <w:sz w:val="24"/>
-          <w:szCs w:val="24"/>
-        </w:rPr>
-        <w:lastRenderedPageBreak/>
-        <w:t xml:space="preserve">              }).values;</w:t>
-      </w:r>
-    </w:p>
-    <w:p>
-      <w:pPr>
-        <w:tabs>
-          <w:tab w:val="right" w:pos="8784"/>
-        </w:tabs>
-        <w:rPr>
-          <w:rFonts w:ascii="Times New Roman" w:eastAsia="Times New Roman" w:hAnsi="Times New Roman" w:cs="Times New Roman"/>
-          <w:sz w:val="24"/>
-          <w:szCs w:val="24"/>
-        </w:rPr>
-      </w:pPr>
-      <w:r>
-        <w:rPr>
-          <w:rFonts w:ascii="Times New Roman" w:eastAsia="Times New Roman" w:hAnsi="Times New Roman" w:cs="Times New Roman"/>
-          <w:sz w:val="24"/>
-          <w:szCs w:val="24"/>
-        </w:rPr>
-        <w:t xml:space="preserve">            });</w:t>
-      </w:r>
-    </w:p>
-    <w:p>
-      <w:pPr>
-        <w:tabs>
-          <w:tab w:val="right" w:pos="8784"/>
-        </w:tabs>
-        <w:rPr>
-          <w:rFonts w:ascii="Times New Roman" w:eastAsia="Times New Roman" w:hAnsi="Times New Roman" w:cs="Times New Roman"/>
-          <w:sz w:val="24"/>
-          <w:szCs w:val="24"/>
-        </w:rPr>
-      </w:pPr>
-      <w:r>
-        <w:rPr>
-          <w:rFonts w:ascii="Times New Roman" w:eastAsia="Times New Roman" w:hAnsi="Times New Roman" w:cs="Times New Roman"/>
-          <w:sz w:val="24"/>
-          <w:szCs w:val="24"/>
-        </w:rPr>
-        <w:t xml:space="preserve">             console.log('graph data', ctrl.graph.data);</w:t>
-      </w:r>
-    </w:p>
-    <w:p>
-      <w:pPr>
-        <w:tabs>
-          <w:tab w:val="right" w:pos="8784"/>
-        </w:tabs>
-        <w:rPr>
-          <w:rFonts w:ascii="Times New Roman" w:eastAsia="Times New Roman" w:hAnsi="Times New Roman" w:cs="Times New Roman"/>
-          <w:sz w:val="24"/>
-          <w:szCs w:val="24"/>
-        </w:rPr>
-      </w:pPr>
-      <w:r>
-        <w:rPr>
-          <w:rFonts w:ascii="Times New Roman" w:eastAsia="Times New Roman" w:hAnsi="Times New Roman" w:cs="Times New Roman"/>
-          <w:sz w:val="24"/>
-          <w:szCs w:val="24"/>
-        </w:rPr>
-        <w:t xml:space="preserve">          }); </w:t>
-      </w:r>
-    </w:p>
-    <w:p>
-      <w:pPr>
-        <w:tabs>
-          <w:tab w:val="right" w:pos="8784"/>
-        </w:tabs>
-        <w:rPr>
-          <w:rFonts w:ascii="Times New Roman" w:eastAsia="Times New Roman" w:hAnsi="Times New Roman" w:cs="Times New Roman"/>
-          <w:sz w:val="24"/>
-          <w:szCs w:val="24"/>
-        </w:rPr>
-      </w:pPr>
-      <w:r>
-        <w:rPr>
-          <w:rFonts w:ascii="Times New Roman" w:eastAsia="Times New Roman" w:hAnsi="Times New Roman" w:cs="Times New Roman"/>
-          <w:sz w:val="24"/>
-          <w:szCs w:val="24"/>
-        </w:rPr>
-        <w:t xml:space="preserve">      };</w:t>
-      </w:r>
-    </w:p>
-    <w:p>
-      <w:pPr>
-        <w:tabs>
-          <w:tab w:val="right" w:pos="8784"/>
-        </w:tabs>
-        <w:rPr>
-          <w:rFonts w:ascii="Times New Roman" w:eastAsia="Times New Roman" w:hAnsi="Times New Roman" w:cs="Times New Roman"/>
-          <w:sz w:val="24"/>
-          <w:szCs w:val="24"/>
-        </w:rPr>
-      </w:pPr>
-      <w:r>
-        <w:rPr>
-          <w:rFonts w:ascii="Times New Roman" w:eastAsia="Times New Roman" w:hAnsi="Times New Roman" w:cs="Times New Roman"/>
-          <w:sz w:val="24"/>
-          <w:szCs w:val="24"/>
-        </w:rPr>
-        <w:t xml:space="preserve">      console.log(ctrl.sampleSize);</w:t>
-      </w:r>
-    </w:p>
-    <w:p>
-      <w:pPr>
-        <w:tabs>
-          <w:tab w:val="right" w:pos="8784"/>
-        </w:tabs>
-        <w:rPr>
-          <w:rFonts w:ascii="Times New Roman" w:eastAsia="Times New Roman" w:hAnsi="Times New Roman" w:cs="Times New Roman"/>
-          <w:sz w:val="24"/>
-          <w:szCs w:val="24"/>
-        </w:rPr>
-      </w:pPr>
-    </w:p>
-    <w:p>
-      <w:pPr>
-        <w:tabs>
-          <w:tab w:val="right" w:pos="8784"/>
-        </w:tabs>
-        <w:rPr>
-          <w:rFonts w:ascii="Times New Roman" w:eastAsia="Times New Roman" w:hAnsi="Times New Roman" w:cs="Times New Roman"/>
-          <w:sz w:val="24"/>
-          <w:szCs w:val="24"/>
-        </w:rPr>
-      </w:pPr>
-      <w:r>
-        <w:rPr>
-          <w:rFonts w:ascii="Times New Roman" w:eastAsia="Times New Roman" w:hAnsi="Times New Roman" w:cs="Times New Roman"/>
-          <w:sz w:val="24"/>
-          <w:szCs w:val="24"/>
-        </w:rPr>
-        <w:t xml:space="preserve">      //allow users to set chart type for the history graphs on the Process and Engineering pages</w:t>
-      </w:r>
-    </w:p>
-    <w:p>
-      <w:pPr>
-        <w:tabs>
-          <w:tab w:val="right" w:pos="8784"/>
-        </w:tabs>
-        <w:rPr>
-          <w:rFonts w:ascii="Times New Roman" w:eastAsia="Times New Roman" w:hAnsi="Times New Roman" w:cs="Times New Roman"/>
-          <w:sz w:val="24"/>
-          <w:szCs w:val="24"/>
-        </w:rPr>
-      </w:pPr>
-      <w:r>
-        <w:rPr>
-          <w:rFonts w:ascii="Times New Roman" w:eastAsia="Times New Roman" w:hAnsi="Times New Roman" w:cs="Times New Roman"/>
-          <w:sz w:val="24"/>
-          <w:szCs w:val="24"/>
-        </w:rPr>
-        <w:t xml:space="preserve">      ctrl.selectChartType = function(chart) {</w:t>
-      </w:r>
-    </w:p>
-    <w:p>
-      <w:pPr>
-        <w:tabs>
-          <w:tab w:val="right" w:pos="8784"/>
-        </w:tabs>
-        <w:rPr>
-          <w:rFonts w:ascii="Times New Roman" w:eastAsia="Times New Roman" w:hAnsi="Times New Roman" w:cs="Times New Roman"/>
-          <w:sz w:val="24"/>
-          <w:szCs w:val="24"/>
-        </w:rPr>
-      </w:pPr>
-      <w:r>
-        <w:rPr>
-          <w:rFonts w:ascii="Times New Roman" w:eastAsia="Times New Roman" w:hAnsi="Times New Roman" w:cs="Times New Roman"/>
-          <w:sz w:val="24"/>
-          <w:szCs w:val="24"/>
-        </w:rPr>
-        <w:t xml:space="preserve">        ctrl.graph.options.chart.type = chart;  </w:t>
-      </w:r>
-    </w:p>
-    <w:p>
-      <w:pPr>
-        <w:tabs>
-          <w:tab w:val="right" w:pos="8784"/>
-        </w:tabs>
-        <w:rPr>
-          <w:rFonts w:ascii="Times New Roman" w:eastAsia="Times New Roman" w:hAnsi="Times New Roman" w:cs="Times New Roman"/>
-          <w:sz w:val="24"/>
-          <w:szCs w:val="24"/>
-        </w:rPr>
-      </w:pPr>
-      <w:r>
-        <w:rPr>
-          <w:rFonts w:ascii="Times New Roman" w:eastAsia="Times New Roman" w:hAnsi="Times New Roman" w:cs="Times New Roman"/>
-          <w:sz w:val="24"/>
-          <w:szCs w:val="24"/>
-        </w:rPr>
-        <w:t xml:space="preserve">      };</w:t>
-      </w:r>
     </w:p>
     <w:sectPr>
       <w:pgSz w:w="12240" w:h="15840"/>
@@ -20400,7 +22643,7 @@
 </file>
 
 <file path=customXml/itemProps1.xml><?xml version="1.0" encoding="utf-8"?>
-<ds:datastoreItem xmlns:ds="http://schemas.openxmlformats.org/officeDocument/2006/customXml" ds:itemID="{019C4437-6681-4F3A-BDA3-6C9946A0872D}">
+<ds:datastoreItem xmlns:ds="http://schemas.openxmlformats.org/officeDocument/2006/customXml" ds:itemID="{BDCA3014-3533-4CB6-A7C0-D48C4E817EC2}">
   <ds:schemaRefs>
     <ds:schemaRef ds:uri="http://schemas.openxmlformats.org/officeDocument/2006/bibliography"/>
   </ds:schemaRefs>

</xml_diff>